<commit_message>
Verbesserungen ac gegenüber n
noch relativ unformatiert
</commit_message>
<xml_diff>
--- a/Studienarbeit_remake_final.docx
+++ b/Studienarbeit_remake_final.docx
@@ -10,6 +10,7 @@
           <w:docPartUnique/>
         </w:docPartObj>
       </w:sdtPr>
+      <w:sdtEndPr/>
       <w:sdtContent>
         <w:tbl>
           <w:tblPr>
@@ -7241,15 +7242,7 @@
         <w:pStyle w:val="KeinLeerraum"/>
       </w:pPr>
       <w:r>
-        <w:t xml:space="preserve">Bei der Amplitudenumtastung handelt es sich um eine Amplitudenmodulation, wobei das zu modulierende Signal digital und das Trägersignal sinusförmig ist. Die Trägeramplitude wird geändert während die Trägerfrequenz konstant bleibt. Die eine Amplitude entspricht dann einer binären 0 und die andere Amplitude entspricht einer binären 1. Am einfachsten umzusetzen ist die </w:t>
-      </w:r>
-      <w:proofErr w:type="spellStart"/>
-      <w:r>
-        <w:t>Amplitudenumtastung</w:t>
-      </w:r>
-      <w:proofErr w:type="spellEnd"/>
-      <w:r>
-        <w:t xml:space="preserve"> mittels „On-Off-</w:t>
+        <w:t>Bei der Amplitudenumtastung handelt es sich um eine Amplitudenmodulation, wobei das zu modulierende Signal digital und das Trägersignal sinusförmig ist. Die Trägeramplitude wird geändert während die Trägerfrequenz konstant bleibt. Die eine Amplitude entspricht dann einer binären 0 und die andere Amplitude entspricht einer binären 1. Am einfachsten umzusetzen ist die Amplitudenumtastung mittels „On-Off-</w:t>
       </w:r>
       <w:proofErr w:type="spellStart"/>
       <w:r>
@@ -12463,7 +12456,11 @@
         <w:t>Codierungsrate</w:t>
       </w:r>
     </w:p>
-    <w:p/>
+    <w:p>
+      <w:r>
+        <w:br w:type="page"/>
+      </w:r>
+    </w:p>
     <w:p>
       <w:pPr>
         <w:pStyle w:val="berschrift2"/>
@@ -12473,6 +12470,7 @@
         </w:numPr>
       </w:pPr>
       <w:r>
+        <w:lastRenderedPageBreak/>
         <w:t xml:space="preserve">  </w:t>
       </w:r>
       <w:bookmarkStart w:id="139" w:name="_Toc409448633"/>
@@ -12519,7 +12517,1447 @@
         <w:t>…..</w:t>
       </w:r>
     </w:p>
-    <w:p/>
+    <w:p>
+      <w:pPr>
+        <w:jc w:val="both"/>
+      </w:pPr>
+      <w:r>
+        <w:t>Verbesserungen bei 802.11ac im Gegensatz zu 802.11n</w:t>
+      </w:r>
+    </w:p>
+    <w:p>
+      <w:pPr>
+        <w:jc w:val="both"/>
+      </w:pPr>
+    </w:p>
+    <w:p>
+      <w:pPr>
+        <w:jc w:val="both"/>
+      </w:pPr>
+      <w:r>
+        <w:t xml:space="preserve">Die Datenrate von 802.11ac soll zwischen 433 MBit/s und 6,9333 </w:t>
+      </w:r>
+      <w:proofErr w:type="spellStart"/>
+      <w:r>
+        <w:t>GBit</w:t>
+      </w:r>
+      <w:proofErr w:type="spellEnd"/>
+      <w:r>
+        <w:t xml:space="preserve">/s liegen, was im Vergleich zu den n-Lösungen einer 3- bis 10-fachen Steigerung der Datenrate entspricht. Da bereits verschiedene Technologien (z.B. Bluetooth, Mikrowelle) das 2,4-GHz-Frequenzband nutzen und zudem nur wenige überlappungsfreie Kanäle zur Verfügung stehen, sollte dieser Problematik mit dem neuen 802.11ac-Standard abgeholfen werden. Hier wird nämlich ausschließlich das 5-GHz-Frequenzband verwendet, welches mehrere überlappungsfreie Kanäle gewährleistet und sich die Datenrate durch Bündelung dieser Kanäle steigern lässt. </w:t>
+      </w:r>
+    </w:p>
+    <w:p>
+      <w:pPr>
+        <w:jc w:val="both"/>
+      </w:pPr>
+    </w:p>
+    <w:p>
+      <w:pPr>
+        <w:jc w:val="both"/>
+      </w:pPr>
+      <w:r>
+        <w:t>größere Bandbreite</w:t>
+      </w:r>
+    </w:p>
+    <w:p>
+      <w:pPr>
+        <w:jc w:val="both"/>
+      </w:pPr>
+      <w:r>
+        <w:t>Bei 802.11n stehen Kanalbreiten von 20MHz und optional auch 40MHz zur Verfügung, wobei aufgrund der geringen Anzahl an überlappungsfreien Kanälen die beste Performance bei 20MHz erzielt wird, solange auch noch andere Netzwerke in Reichweite dazwischenfunken. Der neue WLAN-Standard 802.11ac benutzt zusätzlich die Bandbreiten 80MHz und optional sogar 160MHz und kann so die Datenrate bereits um einen beträchtlichen Faktor steigern.</w:t>
+      </w:r>
+    </w:p>
+    <w:p>
+      <w:pPr>
+        <w:jc w:val="both"/>
+      </w:pPr>
+    </w:p>
+    <w:p>
+      <w:pPr>
+        <w:jc w:val="both"/>
+      </w:pPr>
+      <w:r>
+        <w:t>mehr parallele Streams</w:t>
+      </w:r>
+    </w:p>
+    <w:p>
+      <w:pPr>
+        <w:jc w:val="both"/>
+      </w:pPr>
+      <w:r>
+        <w:t xml:space="preserve">Die maximale Anzahl der Antennen wird auf 8 verdoppelt, sodass auch die Anzahl der möglichen </w:t>
+      </w:r>
+      <w:proofErr w:type="spellStart"/>
+      <w:r>
+        <w:t>Spatial</w:t>
+      </w:r>
+      <w:proofErr w:type="spellEnd"/>
+      <w:r>
+        <w:t xml:space="preserve"> Streams auf 8 erhöht wird. Dabei muss beachtet werden, dass nur bei Single-User MIMO 8 Streams möglich sind, bei Multi-User MIMO sind dann 4 Streams pro Gerät zur Verfügung stehen, insgesamt aber auch maximal 8 </w:t>
+      </w:r>
+      <w:r>
+        <w:t>(Gast 2013, S.</w:t>
+      </w:r>
+      <w:r>
+        <w:t>5</w:t>
+      </w:r>
+      <w:r>
+        <w:t>)</w:t>
+      </w:r>
+      <w:r>
+        <w:t>.</w:t>
+      </w:r>
+    </w:p>
+    <w:p>
+      <w:pPr>
+        <w:jc w:val="both"/>
+      </w:pPr>
+    </w:p>
+    <w:p>
+      <w:pPr>
+        <w:jc w:val="both"/>
+      </w:pPr>
+      <w:r>
+        <w:t>höherwertige Modulation</w:t>
+      </w:r>
+    </w:p>
+    <w:p>
+      <w:pPr>
+        <w:jc w:val="both"/>
+      </w:pPr>
+      <w:r>
+        <w:lastRenderedPageBreak/>
+        <w:t xml:space="preserve">Die Quadratur-Amplituden-Modulation wird nochmal einen Schritt verbessert und anstatt wie bei QAM64, wo 6 </w:t>
+      </w:r>
+      <w:proofErr w:type="spellStart"/>
+      <w:r>
+        <w:t>bit</w:t>
+      </w:r>
+      <w:proofErr w:type="spellEnd"/>
+      <w:r>
+        <w:t xml:space="preserve"> pro Symbol übertragen werden können, können nun bei QAM256 sogar 8 </w:t>
+      </w:r>
+      <w:proofErr w:type="spellStart"/>
+      <w:r>
+        <w:t>bit</w:t>
+      </w:r>
+      <w:proofErr w:type="spellEnd"/>
+      <w:r>
+        <w:t xml:space="preserve"> pro Symbol übertragen werden, was eine Steigerung der Datenrate um 33% bedeutet. Hierbei ist ein höheres Signal-Rausch-Verhältnis vonnöten um die Bit-Error-Rate niedrig zu halten. </w:t>
+      </w:r>
+      <w:proofErr w:type="spellStart"/>
+      <w:r>
+        <w:t>Coderate</w:t>
+      </w:r>
+      <w:proofErr w:type="spellEnd"/>
+      <w:r>
+        <w:t xml:space="preserve"> bis zu 5/6 (83,3%) möglich.</w:t>
+      </w:r>
+    </w:p>
+    <w:p>
+      <w:pPr>
+        <w:jc w:val="both"/>
+      </w:pPr>
+    </w:p>
+    <w:p>
+      <w:pPr>
+        <w:jc w:val="both"/>
+      </w:pPr>
+      <w:r>
+        <w:t>neuer Übertragungsmodus</w:t>
+      </w:r>
+    </w:p>
+    <w:p>
+      <w:pPr>
+        <w:jc w:val="both"/>
+      </w:pPr>
+      <w:r>
+        <w:t>Während bei 802.11n schon MIMO (Multiple Input Multiple Output) zum Einsatz kam um zwischen zwei Geräten mit einer oder mehreren Antennen Signale hin und her zu senden, kommt bei 802.11ac hinzu, dass die Streams auf mehrere Benutzer verteilt werden können und somit ein Multi-User MIMO möglich ist. Es können nun bis maximal insgesamt 8 parallele Streams an mehrere Geräte gesendet werden.</w:t>
+      </w:r>
+    </w:p>
+    <w:p>
+      <w:pPr>
+        <w:jc w:val="both"/>
+      </w:pPr>
+      <w:r>
+        <w:rPr>
+          <w:noProof/>
+          <w:lang w:eastAsia="de-DE"/>
+        </w:rPr>
+        <w:drawing>
+          <wp:inline distT="0" distB="0" distL="0" distR="0" wp14:anchorId="1B66764F" wp14:editId="44D56A46">
+            <wp:extent cx="3698240" cy="2900479"/>
+            <wp:effectExtent l="0" t="0" r="0" b="0"/>
+            <wp:docPr id="4" name="Grafik 4"/>
+            <wp:cNvGraphicFramePr>
+              <a:graphicFrameLocks xmlns:a="http://schemas.openxmlformats.org/drawingml/2006/main" noChangeAspect="1"/>
+            </wp:cNvGraphicFramePr>
+            <a:graphic xmlns:a="http://schemas.openxmlformats.org/drawingml/2006/main">
+              <a:graphicData uri="http://schemas.openxmlformats.org/drawingml/2006/picture">
+                <pic:pic xmlns:pic="http://schemas.openxmlformats.org/drawingml/2006/picture">
+                  <pic:nvPicPr>
+                    <pic:cNvPr id="0" name=""/>
+                    <pic:cNvPicPr/>
+                  </pic:nvPicPr>
+                  <pic:blipFill>
+                    <a:blip r:embed="rId18"/>
+                    <a:stretch>
+                      <a:fillRect/>
+                    </a:stretch>
+                  </pic:blipFill>
+                  <pic:spPr>
+                    <a:xfrm>
+                      <a:off x="0" y="0"/>
+                      <a:ext cx="3703242" cy="2904402"/>
+                    </a:xfrm>
+                    <a:prstGeom prst="rect">
+                      <a:avLst/>
+                    </a:prstGeom>
+                  </pic:spPr>
+                </pic:pic>
+              </a:graphicData>
+            </a:graphic>
+          </wp:inline>
+        </w:drawing>
+      </w:r>
+    </w:p>
+    <w:p>
+      <w:pPr>
+        <w:jc w:val="both"/>
+      </w:pPr>
+    </w:p>
+    <w:p>
+      <w:pPr>
+        <w:jc w:val="both"/>
+      </w:pPr>
+      <w:r>
+        <w:t xml:space="preserve">Die Abbildung </w:t>
+      </w:r>
+      <w:r>
+        <w:t>(Gast 2013, S.</w:t>
+      </w:r>
+      <w:r>
+        <w:t>7</w:t>
+      </w:r>
+      <w:r>
+        <w:t>)</w:t>
+      </w:r>
+      <w:r>
+        <w:t xml:space="preserve"> </w:t>
+      </w:r>
+      <w:r>
+        <w:t xml:space="preserve">zeigt die Aufteilung der parallelen </w:t>
+      </w:r>
+      <w:proofErr w:type="spellStart"/>
+      <w:r>
+        <w:t>Spatial</w:t>
+      </w:r>
+      <w:proofErr w:type="spellEnd"/>
+      <w:r>
+        <w:t xml:space="preserve"> Streams beim Multi-User MIMO im Gegensatz zum Single-User MIMO, wo jeweils nur ein Gerät Daten empfangen kann. Man kann bei 802.11ac nun selbst entscheiden wann welches Gerät wie viele Streams empfangen soll.</w:t>
+      </w:r>
+      <w:r>
+        <w:t xml:space="preserve"> Dabei spielt natürlich auch die Anzahl der verbauten Antennen in den Endgeräten eine Rolle, je mehr zur Verfügung stehen, desto höher die Anzahl der möglichen </w:t>
+      </w:r>
+      <w:proofErr w:type="spellStart"/>
+      <w:r>
+        <w:t>Spatial</w:t>
+      </w:r>
+      <w:proofErr w:type="spellEnd"/>
+      <w:r>
+        <w:t xml:space="preserve"> Streams und somit auch die Performance.</w:t>
+      </w:r>
+    </w:p>
+    <w:p>
+      <w:pPr>
+        <w:jc w:val="both"/>
+      </w:pPr>
+    </w:p>
+    <w:p>
+      <w:pPr>
+        <w:jc w:val="both"/>
+      </w:pPr>
+      <w:proofErr w:type="spellStart"/>
+      <w:r>
+        <w:t>Beamforming</w:t>
+      </w:r>
+      <w:proofErr w:type="spellEnd"/>
+    </w:p>
+    <w:p>
+      <w:pPr>
+        <w:jc w:val="both"/>
+      </w:pPr>
+      <w:r>
+        <w:lastRenderedPageBreak/>
+        <w:t xml:space="preserve">Anstatt das Signal kugelförmig in alle Richtungen zu versenden wird beim </w:t>
+      </w:r>
+      <w:proofErr w:type="spellStart"/>
+      <w:r>
+        <w:t>Beamforming</w:t>
+      </w:r>
+      <w:proofErr w:type="spellEnd"/>
+      <w:r>
+        <w:t xml:space="preserve"> anhand von der Empfangscharakteristik der Clients deren Standort ermittelt und das Signal daraufhin gezielt in diese Richtung gesendet. Dieses Verfahren erhöht die Reichweite, da kaum Energie in falsche Richtungen gesendet wird.</w:t>
+      </w:r>
+    </w:p>
+    <w:p>
+      <w:pPr>
+        <w:jc w:val="both"/>
+      </w:pPr>
+      <w:r>
+        <w:rPr>
+          <w:noProof/>
+          <w:lang w:eastAsia="de-DE"/>
+        </w:rPr>
+        <w:drawing>
+          <wp:inline distT="0" distB="0" distL="0" distR="0" wp14:anchorId="4A5AD466" wp14:editId="19932626">
+            <wp:extent cx="4119880" cy="2076584"/>
+            <wp:effectExtent l="0" t="0" r="0" b="0"/>
+            <wp:docPr id="11" name="Grafik 11"/>
+            <wp:cNvGraphicFramePr>
+              <a:graphicFrameLocks xmlns:a="http://schemas.openxmlformats.org/drawingml/2006/main" noChangeAspect="1"/>
+            </wp:cNvGraphicFramePr>
+            <a:graphic xmlns:a="http://schemas.openxmlformats.org/drawingml/2006/main">
+              <a:graphicData uri="http://schemas.openxmlformats.org/drawingml/2006/picture">
+                <pic:pic xmlns:pic="http://schemas.openxmlformats.org/drawingml/2006/picture">
+                  <pic:nvPicPr>
+                    <pic:cNvPr id="0" name=""/>
+                    <pic:cNvPicPr/>
+                  </pic:nvPicPr>
+                  <pic:blipFill>
+                    <a:blip r:embed="rId19"/>
+                    <a:stretch>
+                      <a:fillRect/>
+                    </a:stretch>
+                  </pic:blipFill>
+                  <pic:spPr>
+                    <a:xfrm>
+                      <a:off x="0" y="0"/>
+                      <a:ext cx="4119880" cy="2076584"/>
+                    </a:xfrm>
+                    <a:prstGeom prst="rect">
+                      <a:avLst/>
+                    </a:prstGeom>
+                  </pic:spPr>
+                </pic:pic>
+              </a:graphicData>
+            </a:graphic>
+          </wp:inline>
+        </w:drawing>
+      </w:r>
+    </w:p>
+    <w:p>
+      <w:pPr>
+        <w:jc w:val="both"/>
+      </w:pPr>
+    </w:p>
+    <w:p>
+      <w:pPr>
+        <w:jc w:val="both"/>
+      </w:pPr>
+    </w:p>
+    <w:p>
+      <w:pPr>
+        <w:jc w:val="both"/>
+      </w:pPr>
+    </w:p>
+    <w:p>
+      <w:pPr>
+        <w:jc w:val="both"/>
+      </w:pPr>
+      <w:r>
+        <w:t>Kanalbündelung</w:t>
+      </w:r>
+    </w:p>
+    <w:p>
+      <w:pPr>
+        <w:jc w:val="both"/>
+      </w:pPr>
+      <w:r>
+        <w:t>Die höhere Anzahl der Unterträger, die für die Datenübertragung verwendet werden können sorgt für eine Steigerung der Datenrate. Es werden wie bei der Vorgängerversion 802.11n benachbarte 20MHz Kanäle zu breiteren Kanälen gebündelt, die übergangslos genutzt werden können.</w:t>
+      </w:r>
+    </w:p>
+    <w:p>
+      <w:pPr>
+        <w:jc w:val="both"/>
+      </w:pPr>
+    </w:p>
+    <w:p>
+      <w:pPr>
+        <w:jc w:val="both"/>
+      </w:pPr>
+      <w:r>
+        <w:t>Frequenzband</w:t>
+      </w:r>
+      <w:r>
+        <w:t xml:space="preserve"> (fällt weg, siehe Einleitung)</w:t>
+      </w:r>
+    </w:p>
+    <w:p>
+      <w:pPr>
+        <w:jc w:val="both"/>
+      </w:pPr>
+      <w:r>
+        <w:t>Bei 802.11ac kommt nur noch ausschließlich das 5GHz Frequenzband zum Einsatz, was zum einen den Vorteil hat, dass es nun 19 statt 4 überlappungsfreie Kanäle gibt. Zum anderen ist das 5GHz Frequenzband bei weitem nicht so viel genutzt wie das 2,4GHz Frequenzband und bietet bessere Möglichkeiten bezüglich der Kanalbündelung.</w:t>
+      </w:r>
+    </w:p>
+    <w:p>
+      <w:pPr>
+        <w:jc w:val="both"/>
+      </w:pPr>
+    </w:p>
+    <w:p>
+      <w:r>
+        <w:br w:type="page"/>
+      </w:r>
+    </w:p>
+    <w:p>
+      <w:pPr>
+        <w:jc w:val="both"/>
+        <w:rPr>
+          <w:lang w:val="en-US"/>
+        </w:rPr>
+      </w:pPr>
+      <w:r>
+        <w:rPr>
+          <w:lang w:val="en-US"/>
+        </w:rPr>
+        <w:lastRenderedPageBreak/>
+        <w:t>MCS (Modulation and Coding Scheme)</w:t>
+      </w:r>
+    </w:p>
+    <w:p>
+      <w:pPr>
+        <w:jc w:val="both"/>
+      </w:pPr>
+      <w:r>
+        <w:t xml:space="preserve">Übersicht der </w:t>
+      </w:r>
+      <w:r>
+        <w:t xml:space="preserve">theoretisch </w:t>
+      </w:r>
+      <w:r>
+        <w:t>erreichbaren Datenraten in Abhängigkeit von dem Modulationsverfahren, der Code-Rate</w:t>
+      </w:r>
+      <w:r>
+        <w:t xml:space="preserve"> (Verhältnis der Nutzdaten zu Gesamtdaten)</w:t>
+      </w:r>
+      <w:r>
+        <w:t xml:space="preserve">, des </w:t>
+      </w:r>
+      <w:proofErr w:type="spellStart"/>
+      <w:r>
+        <w:t>Guard-Intervalles</w:t>
+      </w:r>
+      <w:proofErr w:type="spellEnd"/>
+      <w:r>
+        <w:t xml:space="preserve"> (SGI = 400ns, sonst 800ns)</w:t>
+      </w:r>
+      <w:r>
+        <w:t xml:space="preserve">, der Bandbreite und der </w:t>
+      </w:r>
+      <w:r>
+        <w:t xml:space="preserve">Anzahl der </w:t>
+      </w:r>
+      <w:proofErr w:type="spellStart"/>
+      <w:r>
+        <w:t>Spatial</w:t>
+      </w:r>
+      <w:proofErr w:type="spellEnd"/>
+      <w:r>
+        <w:t xml:space="preserve"> Streams.</w:t>
+      </w:r>
+    </w:p>
+    <w:p>
+      <w:pPr>
+        <w:jc w:val="both"/>
+      </w:pPr>
+      <w:r>
+        <w:t>Je besser das Modulationsverfahren, also je mehr Bits pro Symbol übertragen werden können, desto höher wird die Datenrate.</w:t>
+      </w:r>
+    </w:p>
+    <w:p>
+      <w:pPr>
+        <w:jc w:val="both"/>
+      </w:pPr>
+      <w:r>
+        <w:t>Je besser die Code-Rate, also je größer der Anteil an verwertbaren Nutzdaten, desto höher ist die Datenrate.</w:t>
+      </w:r>
+    </w:p>
+    <w:p>
+      <w:pPr>
+        <w:jc w:val="both"/>
+      </w:pPr>
+      <w:r>
+        <w:t xml:space="preserve">Je kürzer das </w:t>
+      </w:r>
+      <w:proofErr w:type="spellStart"/>
+      <w:r>
+        <w:t>Guard</w:t>
+      </w:r>
+      <w:proofErr w:type="spellEnd"/>
+      <w:r>
+        <w:t>-Intervall, also die kleine Wartezeit zwischen dem Versenden von Frames, desto mehr Zeit bleibt um Daten zu verschicken und damit die Daten-Rate zu steigern.</w:t>
+      </w:r>
+    </w:p>
+    <w:p>
+      <w:pPr>
+        <w:jc w:val="both"/>
+      </w:pPr>
+      <w:r>
+        <w:t>Je größer die Bandbreite, also die Anzahl der Unterträger auf denen Daten versendet werden können, desto größer und zwar auch etwa in diesem Verhältnis (doppelte Bandbreite = doppelte Geschwindigkeit) wird die Daten-Rate.</w:t>
+      </w:r>
+    </w:p>
+    <w:p>
+      <w:pPr>
+        <w:jc w:val="both"/>
+      </w:pPr>
+      <w:r>
+        <w:t xml:space="preserve">Je mehr </w:t>
+      </w:r>
+      <w:proofErr w:type="spellStart"/>
+      <w:r>
+        <w:t>Spatial</w:t>
+      </w:r>
+      <w:proofErr w:type="spellEnd"/>
+      <w:r>
+        <w:t xml:space="preserve"> Streams, also Antennen die parallel Daten versenden können, desto höher wird die Daten-Rate und auch hier gilt in etwa, das eine Verdoppelung der Streams eine Verdoppelung der Daten-Rate entspricht.</w:t>
+      </w:r>
+    </w:p>
+    <w:p>
+      <w:pPr>
+        <w:jc w:val="both"/>
+      </w:pPr>
+      <w:r>
+        <w:rPr>
+          <w:noProof/>
+          <w:lang w:eastAsia="de-DE"/>
+        </w:rPr>
+        <w:drawing>
+          <wp:inline distT="0" distB="0" distL="0" distR="0" wp14:anchorId="3D2B3228" wp14:editId="3D3004C5">
+            <wp:extent cx="3997960" cy="3320866"/>
+            <wp:effectExtent l="0" t="0" r="2540" b="0"/>
+            <wp:docPr id="12" name="Grafik 12"/>
+            <wp:cNvGraphicFramePr>
+              <a:graphicFrameLocks xmlns:a="http://schemas.openxmlformats.org/drawingml/2006/main" noChangeAspect="1"/>
+            </wp:cNvGraphicFramePr>
+            <a:graphic xmlns:a="http://schemas.openxmlformats.org/drawingml/2006/main">
+              <a:graphicData uri="http://schemas.openxmlformats.org/drawingml/2006/picture">
+                <pic:pic xmlns:pic="http://schemas.openxmlformats.org/drawingml/2006/picture">
+                  <pic:nvPicPr>
+                    <pic:cNvPr id="0" name=""/>
+                    <pic:cNvPicPr/>
+                  </pic:nvPicPr>
+                  <pic:blipFill>
+                    <a:blip r:embed="rId20"/>
+                    <a:stretch>
+                      <a:fillRect/>
+                    </a:stretch>
+                  </pic:blipFill>
+                  <pic:spPr>
+                    <a:xfrm>
+                      <a:off x="0" y="0"/>
+                      <a:ext cx="3997960" cy="3320866"/>
+                    </a:xfrm>
+                    <a:prstGeom prst="rect">
+                      <a:avLst/>
+                    </a:prstGeom>
+                  </pic:spPr>
+                </pic:pic>
+              </a:graphicData>
+            </a:graphic>
+          </wp:inline>
+        </w:drawing>
+      </w:r>
+    </w:p>
+    <w:p>
+      <w:pPr>
+        <w:jc w:val="both"/>
+      </w:pPr>
+      <w:hyperlink r:id="rId21" w:history="1">
+        <w:r>
+          <w:rPr>
+            <w:rStyle w:val="Hyperlink"/>
+          </w:rPr>
+          <w:t>http://www.wlanpros.com/mcs-index-802-11n-802-11ac-chart/</w:t>
+        </w:r>
+      </w:hyperlink>
+    </w:p>
+    <w:p>
+      <w:pPr>
+        <w:jc w:val="both"/>
+      </w:pPr>
+    </w:p>
+    <w:p>
+      <w:pPr>
+        <w:jc w:val="both"/>
+      </w:pPr>
+    </w:p>
+    <w:p>
+      <w:pPr>
+        <w:jc w:val="both"/>
+      </w:pPr>
+    </w:p>
+    <w:p>
+      <w:pPr>
+        <w:jc w:val="both"/>
+      </w:pPr>
+      <w:r>
+        <w:t>Frame Aggregation (Gast 2013, S.38)</w:t>
+      </w:r>
+    </w:p>
+    <w:p>
+      <w:pPr>
+        <w:jc w:val="both"/>
+      </w:pPr>
+      <w:r>
+        <w:t xml:space="preserve">Die maximale Framegröße wird von </w:t>
+      </w:r>
+      <w:r>
+        <w:t xml:space="preserve">fast </w:t>
+      </w:r>
+      <w:r>
+        <w:t xml:space="preserve">8000 auf </w:t>
+      </w:r>
+      <w:r>
+        <w:t xml:space="preserve">über </w:t>
+      </w:r>
+      <w:r>
+        <w:t>11000 Bytes erhöht.</w:t>
+      </w:r>
+      <w:r>
+        <w:t xml:space="preserve"> Zum Verringern des Overhead durch Daten, die keine Nutzlast darstellen (insb. Header), werden mehrere Frames nacheinander verschickt insofern dies möglich ist </w:t>
+      </w:r>
+      <w:r>
+        <w:t>(Gast 2013, S.38)</w:t>
+      </w:r>
+      <w:r>
+        <w:t xml:space="preserve">. Der Zugriff auf den Funkkanal bleibt während dieser Zeit erhalten. Um die Frame Aggregation zu gewährleisten muss der Sender in seine Sendewarteschlange schauen und prüfen, welche Frames er zu einem größeren Gesamtframe zusammenfassen kann. Dieses Verfahren ist seit 802.11n bekannt und wird seitdem auch verwendet, jedoch kommt beim neuen Standard 802.11ac ein neuer Aspekt hinzu. </w:t>
+      </w:r>
+      <w:r>
+        <w:t>Jeder Frame wird als A-MPDU (</w:t>
+      </w:r>
+      <w:proofErr w:type="spellStart"/>
+      <w:r>
+        <w:t>Aggregated</w:t>
+      </w:r>
+      <w:proofErr w:type="spellEnd"/>
+      <w:r>
+        <w:t xml:space="preserve"> MAC Protocol Data Unit) versendet, selbst wenn </w:t>
+      </w:r>
+      <w:r>
+        <w:t>nu</w:t>
+      </w:r>
+      <w:r>
+        <w:t>r</w:t>
+      </w:r>
+      <w:r>
+        <w:t xml:space="preserve"> </w:t>
+      </w:r>
+      <w:r>
+        <w:t>ein einzelner Frame zu übertragen ist</w:t>
+      </w:r>
+      <w:r>
+        <w:t xml:space="preserve"> </w:t>
+      </w:r>
+      <w:r>
+        <w:t>(Gast 2013, S.38)</w:t>
+      </w:r>
+      <w:r>
+        <w:t>.</w:t>
+      </w:r>
+      <w:r>
+        <w:t xml:space="preserve"> Was auf den ersten Blick noch ziemlich ineffizient klingt, nämlich jeden einzelnen Frame als A-MPDU zu versenden, macht aber Sinn wenn man sich vor Augen führt, wie lange es dauert in einem PLCP-Header (</w:t>
+      </w:r>
+      <w:proofErr w:type="spellStart"/>
+      <w:r>
+        <w:t>Physical</w:t>
+      </w:r>
+      <w:proofErr w:type="spellEnd"/>
+      <w:r>
+        <w:t xml:space="preserve"> Layer </w:t>
+      </w:r>
+      <w:proofErr w:type="spellStart"/>
+      <w:r>
+        <w:t>Convergence</w:t>
+      </w:r>
+      <w:proofErr w:type="spellEnd"/>
+      <w:r>
+        <w:t xml:space="preserve"> Protocol) allein die Größe eines Frames zu beschreiben. Da die maximale Übertragungszeit durch etwa 5,5 Mikrosekunden vorgegeben ist, kann während dieser Zeit mit den hohen Übertragungsgeschwindigkeiten von 802.11ac ein </w:t>
+      </w:r>
+      <w:proofErr w:type="spellStart"/>
+      <w:r>
+        <w:t>aggregated</w:t>
+      </w:r>
+      <w:proofErr w:type="spellEnd"/>
+      <w:r>
+        <w:t xml:space="preserve"> Frame mit bis zu 4,5 Megabyte an Daten versendet werden. Würde man diese Information im PLCP-Header übertragen, der mit geringstmöglicher Datenrate übertragen wird, würde bereits einiges an Zeit verschwendet, also verschiebt man diese Information bei 802.11ac in die A-MPDU, die mit der hohen Datenrate übertragen wird </w:t>
+      </w:r>
+      <w:r>
+        <w:t>(Gast 2013, S.3</w:t>
+      </w:r>
+      <w:r>
+        <w:t>9</w:t>
+      </w:r>
+      <w:r>
+        <w:t>)</w:t>
+      </w:r>
+      <w:r>
+        <w:t>.</w:t>
+      </w:r>
+    </w:p>
+    <w:p>
+      <w:pPr>
+        <w:jc w:val="both"/>
+      </w:pPr>
+      <w:r>
+        <w:rPr>
+          <w:noProof/>
+          <w:lang w:eastAsia="de-DE"/>
+        </w:rPr>
+        <w:drawing>
+          <wp:inline distT="0" distB="0" distL="0" distR="0" wp14:anchorId="7633C40B" wp14:editId="3AF4C8F7">
+            <wp:extent cx="4736123" cy="1977329"/>
+            <wp:effectExtent l="0" t="0" r="7620" b="4445"/>
+            <wp:docPr id="13" name="Grafik 13"/>
+            <wp:cNvGraphicFramePr>
+              <a:graphicFrameLocks xmlns:a="http://schemas.openxmlformats.org/drawingml/2006/main" noChangeAspect="1"/>
+            </wp:cNvGraphicFramePr>
+            <a:graphic xmlns:a="http://schemas.openxmlformats.org/drawingml/2006/main">
+              <a:graphicData uri="http://schemas.openxmlformats.org/drawingml/2006/picture">
+                <pic:pic xmlns:pic="http://schemas.openxmlformats.org/drawingml/2006/picture">
+                  <pic:nvPicPr>
+                    <pic:cNvPr id="0" name=""/>
+                    <pic:cNvPicPr/>
+                  </pic:nvPicPr>
+                  <pic:blipFill>
+                    <a:blip r:embed="rId22"/>
+                    <a:stretch>
+                      <a:fillRect/>
+                    </a:stretch>
+                  </pic:blipFill>
+                  <pic:spPr>
+                    <a:xfrm>
+                      <a:off x="0" y="0"/>
+                      <a:ext cx="4739802" cy="1978865"/>
+                    </a:xfrm>
+                    <a:prstGeom prst="rect">
+                      <a:avLst/>
+                    </a:prstGeom>
+                  </pic:spPr>
+                </pic:pic>
+              </a:graphicData>
+            </a:graphic>
+          </wp:inline>
+        </w:drawing>
+      </w:r>
+    </w:p>
+    <w:p>
+      <w:pPr>
+        <w:jc w:val="both"/>
+      </w:pPr>
+      <w:r>
+        <w:t>Die Abbildung zeigt das Format eines A-MPDU Frames mit der Unterteilung der Daten in mehrere Frames, die jeweils aus Trennzeichen (</w:t>
+      </w:r>
+      <w:proofErr w:type="spellStart"/>
+      <w:r>
+        <w:t>delimiter</w:t>
+      </w:r>
+      <w:proofErr w:type="spellEnd"/>
+      <w:r>
+        <w:t>), MAC Header und den eigentlichen Nutzdaten bestehen. Die Größe der einzelnen Frames wird in den Trennzeichen codiert.</w:t>
+      </w:r>
+    </w:p>
+    <w:p>
+      <w:pPr>
+        <w:jc w:val="both"/>
+      </w:pPr>
+    </w:p>
+    <w:p>
+      <w:pPr>
+        <w:jc w:val="both"/>
+      </w:pPr>
+    </w:p>
+    <w:p>
+      <w:pPr>
+        <w:jc w:val="both"/>
+      </w:pPr>
+    </w:p>
+    <w:p>
+      <w:pPr>
+        <w:jc w:val="both"/>
+      </w:pPr>
+      <w:proofErr w:type="spellStart"/>
+      <w:r>
+        <w:lastRenderedPageBreak/>
+        <w:t>Guard</w:t>
+      </w:r>
+      <w:proofErr w:type="spellEnd"/>
+      <w:r>
+        <w:t xml:space="preserve"> Intervall</w:t>
+      </w:r>
+    </w:p>
+    <w:p>
+      <w:pPr>
+        <w:jc w:val="both"/>
+      </w:pPr>
+      <w:r>
+        <w:t xml:space="preserve">Die Verkürzung des </w:t>
+      </w:r>
+      <w:proofErr w:type="spellStart"/>
+      <w:r>
+        <w:t>Guard</w:t>
+      </w:r>
+      <w:proofErr w:type="spellEnd"/>
+      <w:r>
+        <w:t xml:space="preserve"> Intervalls im OFDM Übertragungsverfahren von 800ns auf 400ns bringt eine Steigerung der Durchsatzrate um ca. 10% </w:t>
+      </w:r>
+      <w:r>
+        <w:t>(Gast 2013, S.</w:t>
+      </w:r>
+      <w:r>
+        <w:t>20</w:t>
+      </w:r>
+      <w:r>
+        <w:t>)</w:t>
+      </w:r>
+      <w:r>
+        <w:t>.</w:t>
+      </w:r>
+    </w:p>
+    <w:p>
+      <w:pPr>
+        <w:jc w:val="both"/>
+      </w:pPr>
+      <w:proofErr w:type="spellStart"/>
+      <w:r>
+        <w:t>Beamforming</w:t>
+      </w:r>
+      <w:proofErr w:type="spellEnd"/>
+      <w:r>
+        <w:t xml:space="preserve"> allgemein</w:t>
+      </w:r>
+    </w:p>
+    <w:p>
+      <w:pPr>
+        <w:jc w:val="both"/>
+      </w:pPr>
+      <w:r>
+        <w:t xml:space="preserve">Normalerweise sind Access Points mit omnidirektionalen Antennen ausgestattet, das heißt sie senden Energie in alle Richtungen und erreichen jeden Client in der abgedeckten Umgebung. Die Neuerung bei 802.11ac ist das sogenannte </w:t>
+      </w:r>
+      <w:proofErr w:type="spellStart"/>
+      <w:r>
+        <w:t>Beamforming</w:t>
+      </w:r>
+      <w:proofErr w:type="spellEnd"/>
+      <w:r>
+        <w:t xml:space="preserve"> wobei anstatt die Energie gleichermaßen in alle Richtungen zu senden, gezielt in Richtung eines Gerätes abzustrahlen. Durch die Bündelung der Energie ist es auch möglich Geräte in weiterer Entfernung zu erreichen und mit Daten zu versorgen. Dieses Verfahren erhöht speziell die Performance von Netzwerken mit mittleren Abständen, denn auf kurzen Wegen ist die Signalstärke groß genug um eine hohe Datenrate zu gewährleisten und bei sehr großen Abständen ist kein signifikanter Vorteil gegenüber omnidirektionalen Antennen mehr messbar </w:t>
+      </w:r>
+      <w:r>
+        <w:t>(Gast 2013, S.</w:t>
+      </w:r>
+      <w:r>
+        <w:t>60</w:t>
+      </w:r>
+      <w:r>
+        <w:t>)</w:t>
+      </w:r>
+      <w:r>
+        <w:t>.</w:t>
+      </w:r>
+    </w:p>
+    <w:p>
+      <w:pPr>
+        <w:jc w:val="both"/>
+      </w:pPr>
+      <w:r>
+        <w:rPr>
+          <w:noProof/>
+          <w:lang w:eastAsia="de-DE"/>
+        </w:rPr>
+        <w:drawing>
+          <wp:inline distT="0" distB="0" distL="0" distR="0" wp14:anchorId="5BCE8605" wp14:editId="1CF842F0">
+            <wp:extent cx="3774831" cy="2021858"/>
+            <wp:effectExtent l="0" t="0" r="0" b="0"/>
+            <wp:docPr id="15" name="Grafik 15"/>
+            <wp:cNvGraphicFramePr>
+              <a:graphicFrameLocks xmlns:a="http://schemas.openxmlformats.org/drawingml/2006/main" noChangeAspect="1"/>
+            </wp:cNvGraphicFramePr>
+            <a:graphic xmlns:a="http://schemas.openxmlformats.org/drawingml/2006/main">
+              <a:graphicData uri="http://schemas.openxmlformats.org/drawingml/2006/picture">
+                <pic:pic xmlns:pic="http://schemas.openxmlformats.org/drawingml/2006/picture">
+                  <pic:nvPicPr>
+                    <pic:cNvPr id="0" name=""/>
+                    <pic:cNvPicPr/>
+                  </pic:nvPicPr>
+                  <pic:blipFill>
+                    <a:blip r:embed="rId23"/>
+                    <a:stretch>
+                      <a:fillRect/>
+                    </a:stretch>
+                  </pic:blipFill>
+                  <pic:spPr>
+                    <a:xfrm>
+                      <a:off x="0" y="0"/>
+                      <a:ext cx="3774063" cy="2021447"/>
+                    </a:xfrm>
+                    <a:prstGeom prst="rect">
+                      <a:avLst/>
+                    </a:prstGeom>
+                  </pic:spPr>
+                </pic:pic>
+              </a:graphicData>
+            </a:graphic>
+          </wp:inline>
+        </w:drawing>
+      </w:r>
+    </w:p>
+    <w:p>
+      <w:pPr>
+        <w:jc w:val="both"/>
+      </w:pPr>
+      <w:r>
+        <w:t xml:space="preserve">Die Abbildung zeigt die Reichweite einer omnidirektionalen Antenne (großer blauer Kreis) im Gegensatz zu der Abdeckung beim </w:t>
+      </w:r>
+      <w:proofErr w:type="spellStart"/>
+      <w:r>
+        <w:t>Beamforming</w:t>
+      </w:r>
+      <w:proofErr w:type="spellEnd"/>
+      <w:r>
+        <w:t>. Da viele Bereiche bei der gezielten Abstrahlung kaum bzw. gar keine Energie erhalten ist dies im Bereich der Endgeräte deutlich verstärkt und somit effizienter, also eine höhere Datenrate möglich.</w:t>
+      </w:r>
+    </w:p>
+    <w:p>
+      <w:r>
+        <w:br w:type="page"/>
+      </w:r>
+    </w:p>
+    <w:p>
+      <w:pPr>
+        <w:jc w:val="both"/>
+      </w:pPr>
+      <w:r>
+        <w:lastRenderedPageBreak/>
+        <w:t>QAM allgemein</w:t>
+      </w:r>
+    </w:p>
+    <w:p>
+      <w:pPr>
+        <w:jc w:val="both"/>
+      </w:pPr>
+      <w:r>
+        <w:t xml:space="preserve">Das Modulationsverfahren der Wahl bei 802.11ac ist die Quadratur-Amplituden-Modulation, die in verschiedenen Ausprägungen zum Einsatz kommt. Prinzipiell funktioniert dieses Verfahren so, dass das Signal in unterschiedlichen Phasenlagen und mit unterschiedlichen Amplituden übertragen werden kann. Bei 16-QAM zum Beispiel können 4 Bits pro Symbol übertragen werden und zwar werden 2 Bits zur Unterscheidung der Phasenlage (4 verschiedene) und 2 Bits zur Unterscheidung der Amplitude (4 verschiedene) codiert </w:t>
+      </w:r>
+      <w:r>
+        <w:t>(</w:t>
+      </w:r>
+      <w:r>
+        <w:t>Rech</w:t>
+      </w:r>
+      <w:r>
+        <w:t xml:space="preserve"> 201</w:t>
+      </w:r>
+      <w:r>
+        <w:t>2</w:t>
+      </w:r>
+      <w:r>
+        <w:t>, S.</w:t>
+      </w:r>
+      <w:r>
+        <w:t>138</w:t>
+      </w:r>
+      <w:r>
+        <w:t>)</w:t>
+      </w:r>
+      <w:r>
+        <w:t>.</w:t>
+      </w:r>
+    </w:p>
+    <w:p>
+      <w:pPr>
+        <w:jc w:val="both"/>
+      </w:pPr>
+      <w:r>
+        <w:rPr>
+          <w:noProof/>
+          <w:lang w:eastAsia="de-DE"/>
+        </w:rPr>
+        <w:drawing>
+          <wp:inline distT="0" distB="0" distL="0" distR="0" wp14:anchorId="7B2CB1D9" wp14:editId="7CAFC8AA">
+            <wp:extent cx="2723382" cy="1781908"/>
+            <wp:effectExtent l="0" t="0" r="1270" b="8890"/>
+            <wp:docPr id="16" name="Grafik 16"/>
+            <wp:cNvGraphicFramePr>
+              <a:graphicFrameLocks xmlns:a="http://schemas.openxmlformats.org/drawingml/2006/main" noChangeAspect="1"/>
+            </wp:cNvGraphicFramePr>
+            <a:graphic xmlns:a="http://schemas.openxmlformats.org/drawingml/2006/main">
+              <a:graphicData uri="http://schemas.openxmlformats.org/drawingml/2006/picture">
+                <pic:pic xmlns:pic="http://schemas.openxmlformats.org/drawingml/2006/picture">
+                  <pic:nvPicPr>
+                    <pic:cNvPr id="0" name=""/>
+                    <pic:cNvPicPr/>
+                  </pic:nvPicPr>
+                  <pic:blipFill>
+                    <a:blip r:embed="rId24"/>
+                    <a:stretch>
+                      <a:fillRect/>
+                    </a:stretch>
+                  </pic:blipFill>
+                  <pic:spPr>
+                    <a:xfrm>
+                      <a:off x="0" y="0"/>
+                      <a:ext cx="2727039" cy="1784301"/>
+                    </a:xfrm>
+                    <a:prstGeom prst="rect">
+                      <a:avLst/>
+                    </a:prstGeom>
+                  </pic:spPr>
+                </pic:pic>
+              </a:graphicData>
+            </a:graphic>
+          </wp:inline>
+        </w:drawing>
+      </w:r>
+    </w:p>
+    <w:p>
+      <w:pPr>
+        <w:jc w:val="both"/>
+      </w:pPr>
+      <w:hyperlink r:id="rId25" w:history="1">
+        <w:r>
+          <w:rPr>
+            <w:rStyle w:val="Hyperlink"/>
+          </w:rPr>
+          <w:t>http://www.gaussianwaves.com/2012/10/simulation-of-symbol-error-rate-vs-snr-performance-curve-for-16-qam-in-awgn/</w:t>
+        </w:r>
+      </w:hyperlink>
+    </w:p>
+    <w:p>
+      <w:pPr>
+        <w:jc w:val="both"/>
+      </w:pPr>
+      <w:r>
+        <w:t xml:space="preserve">In der Abbildung sind die 2 niederwertigen Bits stellvertretend für die Höhe der Amplitude (y-Achse) und die 2 höherwertigen Bits geben die Phasenlage an (x-Achse). </w:t>
+      </w:r>
+    </w:p>
+    <w:p>
+      <w:pPr>
+        <w:jc w:val="both"/>
+      </w:pPr>
+      <w:r>
+        <w:t xml:space="preserve">Für eine höherwertige Modulation verwendet man noch mehr unterschiedliche Phasenlagen und Amplituden, erhöht also die Anzahl der Symbole pro Quadrant im Koordinatensystem. Bei 64-QAM zum Beispiel werden dann jeweils 3 Bits für die Codierung von Phasenlage und Amplitude verwendet, was jeweils 8 unterschiedliche Werte bedeutet. In jedem Quadranten vervierfacht sich so die Anzahl der Symbole auf 16. Aus diesem Grund können pro Symbol nun bereits 6 Bits übertragen werden </w:t>
+      </w:r>
+      <w:r>
+        <w:t>(</w:t>
+      </w:r>
+      <w:r>
+        <w:t>Rech</w:t>
+      </w:r>
+      <w:r>
+        <w:t xml:space="preserve"> 201</w:t>
+      </w:r>
+      <w:r>
+        <w:t>2</w:t>
+      </w:r>
+      <w:r>
+        <w:t>, S.</w:t>
+      </w:r>
+      <w:r>
+        <w:t>139</w:t>
+      </w:r>
+      <w:r>
+        <w:t>)</w:t>
+      </w:r>
+      <w:r>
+        <w:t>.</w:t>
+      </w:r>
+    </w:p>
+    <w:p>
+      <w:pPr>
+        <w:jc w:val="both"/>
+      </w:pPr>
+      <w:r>
+        <w:t>Bei 802.11ac kommt nun 256-QAM zum Einsatz, wobei bei der Codierung der Phasenlage und der Amplitude nochmal jeweils ein Bit mehr, also jetzt 4, zum Einsatz kommen. Dies führt logischerweise zu einer weiteren Vervierfachung der Anzahl an Symbolen pro Quadrant und somit zu einer höherwertigen Modulation, bei der 8 Bits pro Symbol übertragen werden können. Da sich die unterschiedlichen Phasenlagen und Amplituden bei höherwertigen Modulationen immer weniger unterscheiden ist es zwingend notwendig das Signal-Rausch-Verhältnis zu steigern um eine eindeutige Decodierung zu gewährleisten.</w:t>
+      </w:r>
+    </w:p>
+    <w:p>
+      <w:r>
+        <w:br w:type="page"/>
+      </w:r>
+    </w:p>
+    <w:p>
+      <w:pPr>
+        <w:jc w:val="both"/>
+      </w:pPr>
+      <w:hyperlink r:id="rId26" w:history="1">
+        <w:r>
+          <w:rPr>
+            <w:rStyle w:val="Hyperlink"/>
+          </w:rPr>
+          <w:t>http://www.dsprelated.com/blogimages/MarkusNentwig/sn_QAM/BER2.png</w:t>
+        </w:r>
+      </w:hyperlink>
+    </w:p>
+    <w:p>
+      <w:pPr>
+        <w:jc w:val="both"/>
+      </w:pPr>
+      <w:r>
+        <w:rPr>
+          <w:noProof/>
+          <w:lang w:eastAsia="de-DE"/>
+        </w:rPr>
+        <w:drawing>
+          <wp:inline distT="0" distB="0" distL="0" distR="0" wp14:anchorId="7EB2251B" wp14:editId="134666AF">
+            <wp:extent cx="3399692" cy="2940838"/>
+            <wp:effectExtent l="0" t="0" r="0" b="0"/>
+            <wp:docPr id="17" name="Grafik 17"/>
+            <wp:cNvGraphicFramePr>
+              <a:graphicFrameLocks xmlns:a="http://schemas.openxmlformats.org/drawingml/2006/main" noChangeAspect="1"/>
+            </wp:cNvGraphicFramePr>
+            <a:graphic xmlns:a="http://schemas.openxmlformats.org/drawingml/2006/main">
+              <a:graphicData uri="http://schemas.openxmlformats.org/drawingml/2006/picture">
+                <pic:pic xmlns:pic="http://schemas.openxmlformats.org/drawingml/2006/picture">
+                  <pic:nvPicPr>
+                    <pic:cNvPr id="0" name=""/>
+                    <pic:cNvPicPr/>
+                  </pic:nvPicPr>
+                  <pic:blipFill>
+                    <a:blip r:embed="rId27"/>
+                    <a:stretch>
+                      <a:fillRect/>
+                    </a:stretch>
+                  </pic:blipFill>
+                  <pic:spPr>
+                    <a:xfrm>
+                      <a:off x="0" y="0"/>
+                      <a:ext cx="3402369" cy="2943153"/>
+                    </a:xfrm>
+                    <a:prstGeom prst="rect">
+                      <a:avLst/>
+                    </a:prstGeom>
+                  </pic:spPr>
+                </pic:pic>
+              </a:graphicData>
+            </a:graphic>
+          </wp:inline>
+        </w:drawing>
+      </w:r>
+    </w:p>
+    <w:p>
+      <w:pPr>
+        <w:jc w:val="both"/>
+      </w:pPr>
+      <w:r>
+        <w:t xml:space="preserve">Die Abbildung zeigt das Signal-Rausch-Verhältnis pro </w:t>
+      </w:r>
+      <w:proofErr w:type="gramStart"/>
+      <w:r>
+        <w:t>übertragenem</w:t>
+      </w:r>
+      <w:proofErr w:type="gramEnd"/>
+      <w:r>
+        <w:t xml:space="preserve"> Symbol in dB für eine gewünschte Fehlerrate pro Symbol.</w:t>
+      </w:r>
+    </w:p>
+    <w:p>
+      <w:pPr>
+        <w:jc w:val="both"/>
+      </w:pPr>
+    </w:p>
+    <w:p>
+      <w:pPr>
+        <w:jc w:val="both"/>
+      </w:pPr>
+    </w:p>
+    <w:p>
+      <w:pPr>
+        <w:jc w:val="both"/>
+      </w:pPr>
+      <w:r>
+        <w:br w:type="page"/>
+      </w:r>
+    </w:p>
+    <w:p>
+      <w:pPr>
+        <w:jc w:val="both"/>
+      </w:pPr>
+      <w:r>
+        <w:lastRenderedPageBreak/>
+        <w:t>RTS/CTS</w:t>
+      </w:r>
+    </w:p>
+    <w:p>
+      <w:pPr>
+        <w:jc w:val="both"/>
+      </w:pPr>
+      <w:r>
+        <w:t>Um den Zugang zum Netzwerkmedium zu steuern werden sogenannte RTS (Request-</w:t>
+      </w:r>
+      <w:proofErr w:type="spellStart"/>
+      <w:r>
+        <w:t>To</w:t>
+      </w:r>
+      <w:proofErr w:type="spellEnd"/>
+      <w:r>
+        <w:t>-Send) und CTS (Clear-</w:t>
+      </w:r>
+      <w:proofErr w:type="spellStart"/>
+      <w:r>
+        <w:t>To</w:t>
+      </w:r>
+      <w:proofErr w:type="spellEnd"/>
+      <w:r>
+        <w:t xml:space="preserve">-Send) Frames verschickt. Der Sender schickt zunächst ein RTS um deutlich zu machen, dass er etwas senden möchte. Er kann diesen Frame auch duplizieren und so mehrere der 20MHz-Kanäle um die Erlaubnis bitten auf ihnen senden zu dürfen. Auf den freien und somit verfügbaren Kanälen wird der Empfänger dann ein CTS zurücksenden und der Sender weiß auf welchen Kanälen er nun seine Daten  verschicken kann. Nachdem er pro freien Kanal ein Datenpaket geschickt hat, bekommt er für die fehlerfrei erhaltenen Pakete jeweils ein ACK vom Empfänger und der Ablauf startet erneut von vorne </w:t>
+      </w:r>
+      <w:r>
+        <w:t>(Gast 2013, S.</w:t>
+      </w:r>
+      <w:r>
+        <w:t>50ff</w:t>
+      </w:r>
+      <w:r>
+        <w:t>)</w:t>
+      </w:r>
+      <w:r>
+        <w:t>.</w:t>
+      </w:r>
+    </w:p>
+    <w:p>
+      <w:pPr>
+        <w:jc w:val="both"/>
+      </w:pPr>
+      <w:r>
+        <w:rPr>
+          <w:noProof/>
+          <w:lang w:eastAsia="de-DE"/>
+        </w:rPr>
+        <w:drawing>
+          <wp:inline distT="0" distB="0" distL="0" distR="0" wp14:anchorId="0EDE1461" wp14:editId="78C087AE">
+            <wp:extent cx="3195320" cy="3965417"/>
+            <wp:effectExtent l="0" t="0" r="5080" b="0"/>
+            <wp:docPr id="18" name="Grafik 18"/>
+            <wp:cNvGraphicFramePr>
+              <a:graphicFrameLocks xmlns:a="http://schemas.openxmlformats.org/drawingml/2006/main" noChangeAspect="1"/>
+            </wp:cNvGraphicFramePr>
+            <a:graphic xmlns:a="http://schemas.openxmlformats.org/drawingml/2006/main">
+              <a:graphicData uri="http://schemas.openxmlformats.org/drawingml/2006/picture">
+                <pic:pic xmlns:pic="http://schemas.openxmlformats.org/drawingml/2006/picture">
+                  <pic:nvPicPr>
+                    <pic:cNvPr id="0" name=""/>
+                    <pic:cNvPicPr/>
+                  </pic:nvPicPr>
+                  <pic:blipFill>
+                    <a:blip r:embed="rId28"/>
+                    <a:stretch>
+                      <a:fillRect/>
+                    </a:stretch>
+                  </pic:blipFill>
+                  <pic:spPr>
+                    <a:xfrm>
+                      <a:off x="0" y="0"/>
+                      <a:ext cx="3196554" cy="3966948"/>
+                    </a:xfrm>
+                    <a:prstGeom prst="rect">
+                      <a:avLst/>
+                    </a:prstGeom>
+                  </pic:spPr>
+                </pic:pic>
+              </a:graphicData>
+            </a:graphic>
+          </wp:inline>
+        </w:drawing>
+      </w:r>
+    </w:p>
+    <w:p>
+      <w:pPr>
+        <w:jc w:val="both"/>
+      </w:pPr>
+      <w:r>
+        <w:t xml:space="preserve">Die kurzen Wartezeiten zwischen den einzelnen Frames sind die sogenannten SIFS, was für „Short Interframe Space“ steht und dem Zeitraum entspricht, den es benötigt um einen Frame zu verarbeiten und darauf zu antworten. Bei 802.11n im 2,4-GHz-Frequenzband </w:t>
+      </w:r>
+      <w:proofErr w:type="gramStart"/>
+      <w:r>
+        <w:t>sind</w:t>
+      </w:r>
+      <w:proofErr w:type="gramEnd"/>
+      <w:r>
+        <w:t xml:space="preserve"> das 10µs und im 5-GHz-Frequenzband, also auch bei 802.11ac, sind es 16µs.</w:t>
+      </w:r>
+    </w:p>
+    <w:p>
+      <w:r>
+        <w:br w:type="page"/>
+      </w:r>
+    </w:p>
+    <w:p>
+      <w:pPr>
+        <w:jc w:val="both"/>
+      </w:pPr>
+      <w:r>
+        <w:lastRenderedPageBreak/>
+        <w:t>802.11ad</w:t>
+      </w:r>
+    </w:p>
+    <w:p>
+      <w:pPr>
+        <w:jc w:val="both"/>
+      </w:pPr>
+      <w:r>
+        <w:t>in Bearbeitung …</w:t>
+      </w:r>
+    </w:p>
+    <w:p>
+      <w:pPr>
+        <w:jc w:val="both"/>
+      </w:pPr>
+    </w:p>
+    <w:p>
+      <w:pPr>
+        <w:jc w:val="both"/>
+      </w:pPr>
+    </w:p>
+    <w:p>
+      <w:pPr>
+        <w:jc w:val="both"/>
+      </w:pPr>
+    </w:p>
+    <w:p>
+      <w:pPr>
+        <w:jc w:val="both"/>
+      </w:pPr>
+    </w:p>
+    <w:p>
+      <w:pPr>
+        <w:jc w:val="both"/>
+      </w:pPr>
+    </w:p>
+    <w:p>
+      <w:pPr>
+        <w:jc w:val="both"/>
+      </w:pPr>
+    </w:p>
+    <w:p>
+      <w:pPr>
+        <w:jc w:val="both"/>
+      </w:pPr>
+    </w:p>
+    <w:p>
+      <w:pPr>
+        <w:jc w:val="both"/>
+      </w:pPr>
+    </w:p>
+    <w:p>
+      <w:pPr>
+        <w:jc w:val="both"/>
+      </w:pPr>
+    </w:p>
+    <w:p>
+      <w:pPr>
+        <w:jc w:val="both"/>
+      </w:pPr>
+    </w:p>
+    <w:p>
+      <w:pPr>
+        <w:jc w:val="both"/>
+      </w:pPr>
+    </w:p>
+    <w:p>
+      <w:pPr>
+        <w:jc w:val="both"/>
+      </w:pPr>
+    </w:p>
+    <w:p>
+      <w:pPr>
+        <w:jc w:val="both"/>
+      </w:pPr>
+    </w:p>
+    <w:p>
+      <w:pPr>
+        <w:jc w:val="both"/>
+      </w:pPr>
+    </w:p>
+    <w:p>
+      <w:pPr>
+        <w:jc w:val="both"/>
+      </w:pPr>
+    </w:p>
+    <w:p>
+      <w:pPr>
+        <w:jc w:val="both"/>
+      </w:pPr>
+    </w:p>
+    <w:p>
+      <w:pPr>
+        <w:jc w:val="both"/>
+      </w:pPr>
+    </w:p>
+    <w:p>
+      <w:pPr>
+        <w:jc w:val="both"/>
+      </w:pPr>
+    </w:p>
+    <w:p>
+      <w:pPr>
+        <w:jc w:val="both"/>
+      </w:pPr>
+    </w:p>
+    <w:p>
+      <w:pPr>
+        <w:jc w:val="both"/>
+      </w:pPr>
+    </w:p>
+    <w:p>
+      <w:pPr>
+        <w:jc w:val="both"/>
+      </w:pPr>
+    </w:p>
+    <w:p>
+      <w:pPr>
+        <w:jc w:val="both"/>
+      </w:pPr>
+    </w:p>
+    <w:p>
+      <w:pPr>
+        <w:jc w:val="both"/>
+      </w:pPr>
+    </w:p>
+    <w:p>
+      <w:pPr>
+        <w:jc w:val="both"/>
+      </w:pPr>
+      <w:r>
+        <w:t>Literaturverzeichnis:</w:t>
+      </w:r>
+    </w:p>
+    <w:p>
+      <w:pPr>
+        <w:jc w:val="both"/>
+      </w:pPr>
+      <w:r>
+        <w:lastRenderedPageBreak/>
+        <w:t>Matthew S. Gast, 802.11ac - A Survival Guide, 1. Auflage, Sebastopol 2013</w:t>
+      </w:r>
+    </w:p>
+    <w:p>
+      <w:pPr>
+        <w:jc w:val="both"/>
+      </w:pPr>
+      <w:r>
+        <w:t xml:space="preserve">Jörg Rech, Wireless LANs, 4. aktualisierte und erweiterte Auflage, </w:t>
+      </w:r>
+      <w:r>
+        <w:t>Hannover 2012</w:t>
+      </w:r>
+    </w:p>
+    <w:p>
+      <w:bookmarkStart w:id="140" w:name="_GoBack"/>
+      <w:bookmarkEnd w:id="140"/>
+      <w:r>
+        <w:br w:type="page"/>
+      </w:r>
+    </w:p>
     <w:p>
       <w:pPr>
         <w:pStyle w:val="berschrift2"/>
@@ -12529,13 +13967,14 @@
         </w:numPr>
       </w:pPr>
       <w:r>
+        <w:lastRenderedPageBreak/>
         <w:t xml:space="preserve">  </w:t>
       </w:r>
-      <w:bookmarkStart w:id="140" w:name="_Toc409448634"/>
+      <w:bookmarkStart w:id="141" w:name="_Toc409448634"/>
       <w:r>
         <w:t>802.11ad</w:t>
       </w:r>
-      <w:bookmarkEnd w:id="140"/>
+      <w:bookmarkEnd w:id="141"/>
     </w:p>
     <w:p>
       <w:pPr>
@@ -12602,7 +14041,6 @@
         <w:jc w:val="both"/>
       </w:pPr>
       <w:r>
-        <w:lastRenderedPageBreak/>
         <w:t>Nomenklatur:</w:t>
       </w:r>
     </w:p>
@@ -12787,6 +14225,7 @@
         <w:jc w:val="both"/>
       </w:pPr>
       <w:r>
+        <w:lastRenderedPageBreak/>
         <w:t>Multi-Band-Operation</w:t>
       </w:r>
     </w:p>
@@ -12877,12 +14316,12 @@
           <w:numId w:val="3"/>
         </w:numPr>
       </w:pPr>
-      <w:bookmarkStart w:id="141" w:name="_Toc409448635"/>
+      <w:bookmarkStart w:id="142" w:name="_Toc409448635"/>
       <w:r>
         <w:lastRenderedPageBreak/>
         <w:t>Praktische Umsetzung</w:t>
       </w:r>
-      <w:bookmarkEnd w:id="141"/>
+      <w:bookmarkEnd w:id="142"/>
     </w:p>
     <w:p/>
     <w:p/>
@@ -12909,16 +14348,13 @@
             <o:lock v:ext="edit" aspectratio="t"/>
           </v:shapetype>
           <v:shape id="_x0000_i1025" type="#_x0000_t75" style="width:453.5pt;height:88.85pt" o:ole="">
-            <v:imagedata r:id="rId18" o:title=""/>
+            <v:imagedata r:id="rId29" o:title=""/>
           </v:shape>
-          <o:OLEObject Type="Embed" ProgID="Visio.Drawing.15" ShapeID="_x0000_i1025" DrawAspect="Content" ObjectID="_1492628333" r:id="rId19"/>
+          <o:OLEObject Type="Embed" ProgID="Visio.Drawing.15" ShapeID="_x0000_i1025" DrawAspect="Content" ObjectID="_1492630072" r:id="rId30"/>
         </w:object>
       </w:r>
     </w:p>
-    <w:p>
-      <w:bookmarkStart w:id="142" w:name="_GoBack"/>
-      <w:bookmarkEnd w:id="142"/>
-    </w:p>
+    <w:p/>
     <w:p/>
     <w:p>
       <w:r>
@@ -12952,7 +14388,7 @@
             <wp:cNvGraphicFramePr/>
             <a:graphic xmlns:a="http://schemas.openxmlformats.org/drawingml/2006/main">
               <a:graphicData uri="http://schemas.openxmlformats.org/drawingml/2006/chart">
-                <c:chart xmlns:c="http://schemas.openxmlformats.org/drawingml/2006/chart" xmlns:r="http://schemas.openxmlformats.org/officeDocument/2006/relationships" r:id="rId20"/>
+                <c:chart xmlns:c="http://schemas.openxmlformats.org/drawingml/2006/chart" xmlns:r="http://schemas.openxmlformats.org/officeDocument/2006/relationships" r:id="rId31"/>
               </a:graphicData>
             </a:graphic>
           </wp:inline>
@@ -13412,7 +14848,7 @@
             <wp:cNvGraphicFramePr/>
             <a:graphic xmlns:a="http://schemas.openxmlformats.org/drawingml/2006/main">
               <a:graphicData uri="http://schemas.openxmlformats.org/drawingml/2006/chart">
-                <c:chart xmlns:c="http://schemas.openxmlformats.org/drawingml/2006/chart" xmlns:r="http://schemas.openxmlformats.org/officeDocument/2006/relationships" r:id="rId21"/>
+                <c:chart xmlns:c="http://schemas.openxmlformats.org/drawingml/2006/chart" xmlns:r="http://schemas.openxmlformats.org/officeDocument/2006/relationships" r:id="rId32"/>
               </a:graphicData>
             </a:graphic>
           </wp:inline>
@@ -14438,7 +15874,7 @@
         </w:rPr>
         <w:tab/>
       </w:r>
-      <w:hyperlink r:id="rId22" w:history="1">
+      <w:hyperlink r:id="rId33" w:history="1">
         <w:r>
           <w:rPr>
             <w:rStyle w:val="Hyperlink"/>
@@ -14688,8 +16124,8 @@
       </w:pPr>
     </w:p>
     <w:sectPr>
-      <w:headerReference w:type="default" r:id="rId23"/>
-      <w:footerReference w:type="default" r:id="rId24"/>
+      <w:headerReference w:type="default" r:id="rId34"/>
+      <w:footerReference w:type="default" r:id="rId35"/>
       <w:pgSz w:w="11906" w:h="16838"/>
       <w:pgMar w:top="1417" w:right="1417" w:bottom="1134" w:left="1417" w:header="737" w:footer="737" w:gutter="0"/>
       <w:pgNumType w:start="0"/>
@@ -14738,6 +16174,7 @@
         <w:docPartUnique/>
       </w:docPartObj>
     </w:sdtPr>
+    <w:sdtEndPr/>
     <w:sdtContent>
       <w:p>
         <w:pPr>
@@ -14757,7 +16194,7 @@
           <w:rPr>
             <w:noProof/>
           </w:rPr>
-          <w:t>41</w:t>
+          <w:t>35</w:t>
         </w:r>
         <w:r>
           <w:fldChar w:fldCharType="end"/>
@@ -14863,7 +16300,7 @@
         <w:color w:val="000000" w:themeColor="text1"/>
         <w:sz w:val="22"/>
       </w:rPr>
-      <w:t>Quellenverzeichnis</w:t>
+      <w:t>Problematik der Drahtlosübertragung</w:t>
     </w:r>
     <w:r>
       <w:rPr>
@@ -17301,11 +18738,11 @@
           <c:showBubbleSize val="0"/>
         </c:dLbls>
         <c:gapWidth val="150"/>
-        <c:axId val="157016832"/>
-        <c:axId val="157019136"/>
+        <c:axId val="280996096"/>
+        <c:axId val="280998272"/>
       </c:barChart>
       <c:catAx>
-        <c:axId val="157016832"/>
+        <c:axId val="280996096"/>
         <c:scaling>
           <c:orientation val="minMax"/>
         </c:scaling>
@@ -17333,7 +18770,7 @@
         <c:majorTickMark val="none"/>
         <c:minorTickMark val="none"/>
         <c:tickLblPos val="nextTo"/>
-        <c:crossAx val="157019136"/>
+        <c:crossAx val="280998272"/>
         <c:crosses val="autoZero"/>
         <c:auto val="1"/>
         <c:lblAlgn val="ctr"/>
@@ -17341,7 +18778,7 @@
         <c:noMultiLvlLbl val="0"/>
       </c:catAx>
       <c:valAx>
-        <c:axId val="157019136"/>
+        <c:axId val="280998272"/>
         <c:scaling>
           <c:orientation val="minMax"/>
         </c:scaling>
@@ -17378,7 +18815,7 @@
         <c:majorTickMark val="none"/>
         <c:minorTickMark val="none"/>
         <c:tickLblPos val="nextTo"/>
-        <c:crossAx val="157016832"/>
+        <c:crossAx val="280996096"/>
         <c:crosses val="autoZero"/>
         <c:crossBetween val="between"/>
       </c:valAx>
@@ -17502,11 +18939,11 @@
           <c:showBubbleSize val="0"/>
         </c:dLbls>
         <c:gapWidth val="150"/>
-        <c:axId val="232878080"/>
-        <c:axId val="233499264"/>
+        <c:axId val="282067712"/>
+        <c:axId val="282069632"/>
       </c:barChart>
       <c:catAx>
-        <c:axId val="232878080"/>
+        <c:axId val="282067712"/>
         <c:scaling>
           <c:orientation val="minMax"/>
         </c:scaling>
@@ -17534,7 +18971,7 @@
         <c:majorTickMark val="none"/>
         <c:minorTickMark val="none"/>
         <c:tickLblPos val="nextTo"/>
-        <c:crossAx val="233499264"/>
+        <c:crossAx val="282069632"/>
         <c:crosses val="autoZero"/>
         <c:auto val="1"/>
         <c:lblAlgn val="ctr"/>
@@ -17542,7 +18979,7 @@
         <c:noMultiLvlLbl val="0"/>
       </c:catAx>
       <c:valAx>
-        <c:axId val="233499264"/>
+        <c:axId val="282069632"/>
         <c:scaling>
           <c:orientation val="minMax"/>
         </c:scaling>
@@ -17579,7 +19016,7 @@
         <c:majorTickMark val="none"/>
         <c:minorTickMark val="none"/>
         <c:tickLblPos val="nextTo"/>
-        <c:crossAx val="232878080"/>
+        <c:crossAx val="282067712"/>
         <c:crosses val="autoZero"/>
         <c:crossBetween val="between"/>
       </c:valAx>
@@ -17884,7 +19321,7 @@
 </file>
 
 <file path=customXml/itemProps1.xml><?xml version="1.0" encoding="utf-8"?>
-<ds:datastoreItem xmlns:ds="http://schemas.openxmlformats.org/officeDocument/2006/customXml" ds:itemID="{A5E0CD3D-DA10-4B9A-BEE4-C03AC8E18F88}">
+<ds:datastoreItem xmlns:ds="http://schemas.openxmlformats.org/officeDocument/2006/customXml" ds:itemID="{5D607BE0-99FF-4469-AD1F-A0F4591247DB}">
   <ds:schemaRefs>
     <ds:schemaRef ds:uri="http://schemas.openxmlformats.org/officeDocument/2006/bibliography"/>
   </ds:schemaRefs>

</xml_diff>

<commit_message>
Quellenangaben im Text angepasst -> Harvard
sollte alles clean sein, muss nur noch die Wikipedia loswerden :+1:
</commit_message>
<xml_diff>
--- a/Studienarbeit_remake_final.docx
+++ b/Studienarbeit_remake_final.docx
@@ -6480,7 +6480,10 @@
         <w:t xml:space="preserve"> </w:t>
       </w:r>
       <w:r>
-        <w:t>([1] S.4ff)</w:t>
+        <w:t>(Rech 2012, S.4ff</w:t>
+      </w:r>
+      <w:r>
+        <w:t>)</w:t>
       </w:r>
     </w:p>
     <w:p>
@@ -6506,19 +6509,62 @@
         <w:t>t. Mit der 802.11b Erweiterung</w:t>
       </w:r>
       <w:r>
-        <w:t xml:space="preserve"> konnten mit der drahtlosen Datenübertragung Datenraten von 5,5 und 11Mbit/s erreicht werden.</w:t>
+        <w:t xml:space="preserve"> konnten mit der drahtlosen Datenübertragung Datenraten von 5,5 und 11Mbit/s erreicht werden</w:t>
       </w:r>
       <w:r>
         <w:t xml:space="preserve"> </w:t>
       </w:r>
       <w:r>
-        <w:t>([1] S.95ff)</w:t>
+        <w:t>(Rech 2012, S.95ff</w:t>
+      </w:r>
+      <w:r>
+        <w:t>)</w:t>
+      </w:r>
+      <w:r>
+        <w:t>.</w:t>
+      </w:r>
+    </w:p>
+    <w:p>
+      <w:pPr>
+        <w:pStyle w:val="KeinLeerraum"/>
+      </w:pPr>
+      <w:r>
+        <w:t xml:space="preserve">Mit der Spezifikation der 802.11a Standarderweiterung wurden sogar Datenraten von  </w:t>
+      </w:r>
+      <w:r>
+        <w:rPr>
+          <w:szCs w:val="24"/>
+        </w:rPr>
+        <w:t>6, 9, 12, 18, 24, 36 und 54 Mbit/s</w:t>
+      </w:r>
+      <w:r>
+        <w:rPr>
+          <w:szCs w:val="24"/>
+        </w:rPr>
+        <w:t xml:space="preserve"> ermöglicht. Der Standard arbeitete nicht mehr mit dem DSSS Übertragungsverfahren, sondern führte das „Orthogonal </w:t>
+      </w:r>
+      <w:proofErr w:type="spellStart"/>
+      <w:r>
+        <w:rPr>
+          <w:szCs w:val="24"/>
+        </w:rPr>
+        <w:t>Frequency</w:t>
+      </w:r>
+      <w:proofErr w:type="spellEnd"/>
+      <w:r>
+        <w:rPr>
+          <w:szCs w:val="24"/>
+        </w:rPr>
+        <w:t>-Division Multiplexing“ (OFDM) Übertragungsverfahren ein und wurde im 5GHz Bereich angesetzt. Die Verbreitung von 802.11a stellte sich allerdings aufgrund vieler Einschränkungen in der Nutzung des 5GHz Bandes sowie notwendiger Anpassungen im Bereich der WLAN Hardware als schwierig heraus.</w:t>
       </w:r>
       <w:r>
         <w:t xml:space="preserve"> </w:t>
       </w:r>
       <w:r>
-        <w:t>([1] S.4ff)</w:t>
+        <w:t>(Rech 2012, S.4ff</w:t>
+      </w:r>
+      <w:r>
+        <w:t>)</w:t>
       </w:r>
     </w:p>
     <w:p>
@@ -6526,53 +6572,22 @@
         <w:pStyle w:val="KeinLeerraum"/>
       </w:pPr>
       <w:r>
-        <w:t xml:space="preserve">Mit der Spezifikation der 802.11a Standarderweiterung wurden sogar Datenraten von  </w:t>
-      </w:r>
-      <w:r>
         <w:rPr>
           <w:szCs w:val="24"/>
         </w:rPr>
-        <w:t>6, 9, 12, 18, 24, 36 und 54 Mbit/s</w:t>
+        <w:t xml:space="preserve">Aufgrund der schleppenden Verbreitung des 802.11a wurde im Jahre 2003 der 802.11g Standard verabschiedet. Dieser Standard spezifizierte das OFDM Übertragungsverfahren auf dem 2,4GHz Band und ermöglichte somit die Datenrate von bis zu 54Mbit/s ohne die Einschränkungen und notwendigen Anpassungen die zum Betrieb auf dem 5GHz Band notwendig sind.  </w:t>
       </w:r>
       <w:r>
         <w:rPr>
           <w:szCs w:val="24"/>
         </w:rPr>
-        <w:t xml:space="preserve"> ermöglicht. Der Standard arbeitete nicht mehr mit dem DSSS Übertragungsverfahren, sondern führte das „Orthogonal </w:t>
-      </w:r>
-      <w:proofErr w:type="spellStart"/>
-      <w:r>
-        <w:rPr>
-          <w:szCs w:val="24"/>
-        </w:rPr>
-        <w:t>Frequency</w:t>
-      </w:r>
-      <w:proofErr w:type="spellEnd"/>
-      <w:r>
-        <w:rPr>
-          <w:szCs w:val="24"/>
-        </w:rPr>
-        <w:t>-Division Multiplexing“ (OFDM) Übertragungsverfahren ein und wurde im 5GHz Bereich angesetzt. Die Verbreitung von 802.11a stellte sich allerdings aufgrund vieler Einschränkungen in der Nutzung des 5GHz Bandes sowie notwendiger Anpassungen im Bereich der WLAN Hardware als schwierig heraus.</w:t>
-      </w:r>
-      <w:r>
-        <w:t xml:space="preserve"> </w:t>
-      </w:r>
-      <w:r>
-        <w:t>([1] S.4ff)</w:t>
-      </w:r>
-    </w:p>
-    <w:p>
-      <w:pPr>
-        <w:pStyle w:val="KeinLeerraum"/>
-      </w:pPr>
-      <w:r>
-        <w:rPr>
-          <w:szCs w:val="24"/>
-        </w:rPr>
-        <w:t xml:space="preserve">Aufgrund der schleppenden Verbreitung des 802.11a wurde im Jahre 2003 der 802.11g Standard verabschiedet. Dieser Standard spezifizierte das OFDM Übertragungsverfahren auf dem 2,4GHz Band und ermöglichte somit die Datenrate von bis zu 54Mbit/s ohne die Einschränkungen und notwendigen Anpassungen die zum Betrieb auf dem 5GHz Band notwendig sind.  </w:t>
-      </w:r>
-      <w:r>
-        <w:t>([1] S.4ff)</w:t>
+        <w:t>(</w:t>
+      </w:r>
+      <w:r>
+        <w:t>Rech 2012, S.4ff</w:t>
+      </w:r>
+      <w:r>
+        <w:t>)</w:t>
       </w:r>
     </w:p>
     <w:p>
@@ -6628,17 +6643,8 @@
           <w:color w:val="002060"/>
           <w:highlight w:val="yellow"/>
         </w:rPr>
-        <w:t>WLAN gewinnt immer mehr Bedeutung…</w:t>
-      </w:r>
-      <w:proofErr w:type="gramStart"/>
-      <w:r>
-        <w:rPr>
-          <w:color w:val="002060"/>
-          <w:highlight w:val="yellow"/>
-        </w:rPr>
-        <w:t>..</w:t>
-      </w:r>
-      <w:proofErr w:type="gramEnd"/>
+        <w:t>WLAN gewinnt immer mehr Bedeutung…..</w:t>
+      </w:r>
     </w:p>
     <w:p>
       <w:pPr>
@@ -7003,7 +7009,19 @@
         <w:t xml:space="preserve"> die erheblichen Einfluss auf die Übertragungsraten haben.</w:t>
       </w:r>
       <w:r>
-        <w:t xml:space="preserve"> ([1] S.323ff)</w:t>
+        <w:t xml:space="preserve"> (</w:t>
+      </w:r>
+      <w:r>
+        <w:t>Rech 2012, S.</w:t>
+      </w:r>
+      <w:r>
+        <w:t>323</w:t>
+      </w:r>
+      <w:r>
+        <w:t>ff</w:t>
+      </w:r>
+      <w:r>
+        <w:t>)</w:t>
       </w:r>
     </w:p>
     <w:p>
@@ -7033,7 +7051,16 @@
         <w:t xml:space="preserve">Um die Nutzsignale über weite Strecken hinweg übertragen zu können, müssen diese erst auf eine höhere Frequenz gebracht werden. Dabei werden die Nutzdaten beim Sender auf eine sogenannte Trägerfrequenz aufgeprägt und anschließend an den Empfänger übertragen. Dieser Vorgang wird als Modulation bezeichnet. Der Empfänger kann durch eine Demodulation des empfangenen Signals die Informationen auswerten. Die Modulation eines Signals kann über die Änderung der Amplitude, der Frequenz oder der Phase des Trägersignals erfolgen. </w:t>
       </w:r>
       <w:r>
-        <w:t>([1] S.27)</w:t>
+        <w:t>(</w:t>
+      </w:r>
+      <w:r>
+        <w:t>Rech 2012, S.</w:t>
+      </w:r>
+      <w:r>
+        <w:t>27</w:t>
+      </w:r>
+      <w:r>
+        <w:t>)</w:t>
       </w:r>
     </w:p>
     <w:p>
@@ -7078,7 +7105,13 @@
         <w:t xml:space="preserve"> </w:t>
       </w:r>
       <w:r>
-        <w:t>([1] S.27)</w:t>
+        <w:t>(</w:t>
+      </w:r>
+      <w:r>
+        <w:t>Rech 2012, S.27</w:t>
+      </w:r>
+      <w:r>
+        <w:t>)</w:t>
       </w:r>
     </w:p>
     <w:p>
@@ -7113,7 +7146,13 @@
         <w:t xml:space="preserve"> </w:t>
       </w:r>
       <w:r>
-        <w:t>([1] S.27)</w:t>
+        <w:t>(</w:t>
+      </w:r>
+      <w:r>
+        <w:t>Rech 2012, S.27</w:t>
+      </w:r>
+      <w:r>
+        <w:t>)</w:t>
       </w:r>
     </w:p>
     <w:p>
@@ -7142,7 +7181,16 @@
         <w:pStyle w:val="KeinLeerraum"/>
       </w:pPr>
       <w:r>
-        <w:t>Eine weitere relativ Störungsunempfindliche Modulationsart ist die Phasenmodulation. Bei diesem Verfahren wird die Phase der Trägerfrequenz um einen festgelegten Bereich verschoben. ([1] S.27)</w:t>
+        <w:t>Eine weitere relativ Störungsunempfindliche Modulationsart ist die Phasenmodulation. Bei diesem Verfahren wird die Phase der Trägerfrequenz um einen fes</w:t>
+      </w:r>
+      <w:r>
+        <w:t>tgelegten Bereich verschoben. (</w:t>
+      </w:r>
+      <w:r>
+        <w:t>Rech 2012, S.27</w:t>
+      </w:r>
+      <w:r>
+        <w:t>)</w:t>
       </w:r>
     </w:p>
     <w:p>
@@ -7249,15 +7297,10 @@
       </w:r>
       <w:proofErr w:type="spellEnd"/>
       <w:r>
-        <w:t>“ (OOK), was bedeutet, dass das Trägersignal den Digitalwert „1“ verkörpert und für den Digitalwert „0“ die Trägerfrequenz abgeschaltet wird. Problem dabei ist logischerweise, dass man eine „0“ nicht von einem Störfall unterscheiden kann. Des Weiteren ist die Amplitudenmodulation relativ störanfällig, da Störungen, die auf der Übertragungsleitung auftreten, die Amplitude des modulierten Signals beeinflussen. Um diesen Effekt so gering wie möglich zu halten ist es deshalb erforderlich, dass eine relativ große Trägeramplitude verwendet wird</w:t>
-      </w:r>
-      <w:proofErr w:type="gramStart"/>
-      <w:r>
-        <w:t>.[</w:t>
-      </w:r>
-      <w:proofErr w:type="gramEnd"/>
-      <w:r>
-        <w:t>12]</w:t>
+        <w:t xml:space="preserve">“ (OOK), was bedeutet, dass das Trägersignal den Digitalwert „1“ verkörpert und für den Digitalwert „0“ die Trägerfrequenz abgeschaltet wird. Problem dabei ist logischerweise, dass man eine „0“ nicht von einem Störfall unterscheiden kann. Des Weiteren ist die Amplitudenmodulation relativ störanfällig, da Störungen, die auf der Übertragungsleitung auftreten, die Amplitude des modulierten Signals beeinflussen. Um diesen Effekt so gering wie möglich zu halten ist es deshalb erforderlich, dass eine relativ große </w:t>
+      </w:r>
+      <w:r>
+        <w:t>Trägeramplitude verwendet wird. (IT Wissen n.d.)</w:t>
       </w:r>
     </w:p>
     <w:p>
@@ -7377,16 +7420,16 @@
           <w:b w:val="0"/>
           <w:color w:val="000000" w:themeColor="text1"/>
         </w:rPr>
-        <w:t>tudenumtastung [12</w:t>
-      </w:r>
+        <w:t xml:space="preserve">tudenumtastung </w:t>
+      </w:r>
+      <w:bookmarkEnd w:id="97"/>
       <w:r>
         <w:rPr>
           <w:b w:val="0"/>
           <w:color w:val="000000" w:themeColor="text1"/>
         </w:rPr>
-        <w:t>]</w:t>
-      </w:r>
-      <w:bookmarkEnd w:id="97"/>
+        <w:t>(IT Wissen n.d.)</w:t>
+      </w:r>
     </w:p>
     <w:p>
       <w:r>
@@ -7425,16 +7468,14 @@
       <w:r>
         <w:t xml:space="preserve"> „00“, „01“, „10“ und „11“ zugeordnet werden</w:t>
       </w:r>
-      <w:proofErr w:type="gramStart"/>
       <w:r>
         <w:t>.</w:t>
       </w:r>
       <w:r>
-        <w:t>[</w:t>
-      </w:r>
-      <w:proofErr w:type="gramEnd"/>
-      <w:r>
-        <w:t>13]</w:t>
+        <w:t xml:space="preserve"> </w:t>
+      </w:r>
+      <w:r>
+        <w:t>(IT Wissen n.d.)</w:t>
       </w:r>
     </w:p>
     <w:p>
@@ -7542,16 +7583,16 @@
           <w:b w:val="0"/>
           <w:color w:val="000000" w:themeColor="text1"/>
         </w:rPr>
-        <w:t xml:space="preserve"> - Frequenzumtastung [13</w:t>
-      </w:r>
+        <w:t xml:space="preserve"> - Frequenzumtastung </w:t>
+      </w:r>
+      <w:bookmarkEnd w:id="98"/>
       <w:r>
         <w:rPr>
           <w:b w:val="0"/>
           <w:color w:val="000000" w:themeColor="text1"/>
         </w:rPr>
-        <w:t>]</w:t>
-      </w:r>
-      <w:bookmarkEnd w:id="98"/>
+        <w:t>(IT Wissen n.d.)</w:t>
+      </w:r>
     </w:p>
     <w:p>
       <w:pPr>
@@ -7654,15 +7695,13 @@
       </w:r>
       <w:proofErr w:type="spellEnd"/>
       <w:r>
-        <w:t>(QPSK)</w:t>
-      </w:r>
-      <w:proofErr w:type="gramStart"/>
-      <w:r>
-        <w:t>.[</w:t>
-      </w:r>
-      <w:proofErr w:type="gramEnd"/>
-      <w:r>
-        <w:t>14]</w:t>
+        <w:t>(QPSK).</w:t>
+      </w:r>
+      <w:r>
+        <w:t xml:space="preserve"> </w:t>
+      </w:r>
+      <w:r>
+        <w:t>(IT Wissen n.d.)</w:t>
       </w:r>
     </w:p>
     <w:p>
@@ -7866,7 +7905,10 @@
         <w:t xml:space="preserve"> konnten mit der DSSS-Technologie Datenraten von 1Mbit/s und 2 Mbit/s umgesetzt werden. </w:t>
       </w:r>
       <w:r>
-        <w:t>([1] S.88ff)</w:t>
+        <w:t>(Rech 2012,</w:t>
+      </w:r>
+      <w:r>
+        <w:t xml:space="preserve"> S.88ff)</w:t>
       </w:r>
     </w:p>
     <w:p>
@@ -8118,24 +8160,16 @@
         <w:rPr>
           <w:highlight w:val="yellow"/>
         </w:rPr>
-        <w:t>zur Technischen Kommunikation verwendeten Wellen. Ein zusammenhängender Frequenzbereich zeichnet sich durch gleiche Übertragungseigenschaften aus. Für die drahtlose Kommunikation relevanten Frequenzbereiche existieren jeweils Einschränkungen in der Sendeleistung und Frequenzbereichsauswahl</w:t>
-      </w:r>
-      <w:proofErr w:type="gramStart"/>
+        <w:t>zur Technischen Kommunikation verwendeten Wellen. Ein zusammenhängender Frequenzbereich zeichnet sich durch gleiche Übertragungseigenschaften aus. Für die drahtlose Kommunikation relevanten Frequenzbereiche existieren jeweils Einschränkungen in der Sendeleistung und Frequenzbereichsauswahl……</w:t>
+      </w:r>
+      <w:proofErr w:type="spellStart"/>
       <w:r>
         <w:rPr>
           <w:highlight w:val="yellow"/>
         </w:rPr>
-        <w:t>……</w:t>
-      </w:r>
-      <w:proofErr w:type="spellStart"/>
-      <w:r>
-        <w:rPr>
-          <w:highlight w:val="yellow"/>
-        </w:rPr>
         <w:t>pipapo</w:t>
       </w:r>
       <w:proofErr w:type="spellEnd"/>
-      <w:proofErr w:type="gramEnd"/>
       <w:r>
         <w:rPr>
           <w:highlight w:val="yellow"/>
@@ -8220,7 +8254,31 @@
           <w:highlight w:val="yellow"/>
         </w:rPr>
         <w:tab/>
-        <w:t>57 – 66 GHz (in EU nur 59,4 -64GHz) ([1] S299</w:t>
+        <w:t>57 – 66 GHz (in EU n</w:t>
+      </w:r>
+      <w:r>
+        <w:rPr>
+          <w:highlight w:val="yellow"/>
+        </w:rPr>
+        <w:t>ur 59,4 -64GHz) (Rech 2012,</w:t>
+      </w:r>
+      <w:r>
+        <w:rPr>
+          <w:highlight w:val="yellow"/>
+        </w:rPr>
+        <w:t xml:space="preserve"> S</w:t>
+      </w:r>
+      <w:r>
+        <w:rPr>
+          <w:highlight w:val="yellow"/>
+        </w:rPr>
+        <w:t>.</w:t>
+      </w:r>
+      <w:r>
+        <w:rPr>
+          <w:highlight w:val="yellow"/>
+        </w:rPr>
+        <w:t>299</w:t>
       </w:r>
       <w:r>
         <w:t>)</w:t>
@@ -8282,7 +8340,10 @@
         <w:t xml:space="preserve"> Die Abstände zwischen den Center-Frequenzen betragen nur 5MHz. Somit ergeben sich aus den insgesamt 13 nur 3 überlappungsfreie Kanäle. </w:t>
       </w:r>
       <w:r>
-        <w:t>([1] S.103ff)</w:t>
+        <w:t>(Rech 2012,</w:t>
+      </w:r>
+      <w:r>
+        <w:t xml:space="preserve"> S.103ff)</w:t>
       </w:r>
     </w:p>
     <w:p>
@@ -8404,14 +8465,21 @@
         </w:rPr>
         <w:t>DSSS</w:t>
       </w:r>
+      <w:bookmarkEnd w:id="104"/>
       <w:r>
         <w:rPr>
           <w:b w:val="0"/>
           <w:color w:val="000000" w:themeColor="text1"/>
         </w:rPr>
-        <w:t>[3]</w:t>
-      </w:r>
-      <w:bookmarkEnd w:id="104"/>
+        <w:t xml:space="preserve"> (Haberland 2011</w:t>
+      </w:r>
+      <w:r>
+        <w:rPr>
+          <w:b w:val="0"/>
+          <w:color w:val="000000" w:themeColor="text1"/>
+        </w:rPr>
+        <w:t>)</w:t>
+      </w:r>
     </w:p>
     <w:p>
       <w:r>
@@ -8498,7 +8566,13 @@
         <w:t xml:space="preserve"> </w:t>
       </w:r>
       <w:r>
-        <w:t>([1] S.143ff) [2]</w:t>
+        <w:t>(Rech 2012,</w:t>
+      </w:r>
+      <w:r>
+        <w:t xml:space="preserve"> S.143ff) </w:t>
+      </w:r>
+      <w:r>
+        <w:t>(Schnabel 2014)</w:t>
       </w:r>
     </w:p>
     <w:p>
@@ -8555,7 +8629,13 @@
       </w:r>
       <w:proofErr w:type="spellEnd"/>
       <w:r>
-        <w:t>) genutzt werden.  Um eine Beeinflussung von benachbarten Systemen auszuschließen, dürfen die beiden Frequenzbänder nur in geschlossenen Räumen betrieben werden. ([1] S.143ff)</w:t>
+        <w:t>) genutzt werden.  Um eine Beeinflussung von benachbarten Systemen auszuschließen, dürfen die beiden Frequenzbänder nur in geschloss</w:t>
+      </w:r>
+      <w:r>
+        <w:t xml:space="preserve">enen Räumen betrieben werden. (Rech 2012, </w:t>
+      </w:r>
+      <w:r>
+        <w:t>S.143ff)</w:t>
       </w:r>
     </w:p>
     <w:p>
@@ -8575,7 +8655,10 @@
         <w:t xml:space="preserve"> </w:t>
       </w:r>
       <w:r>
-        <w:t>([1] S.143ff)</w:t>
+        <w:t>(Rech 2012,</w:t>
+      </w:r>
+      <w:r>
+        <w:t xml:space="preserve"> S.143ff)</w:t>
       </w:r>
     </w:p>
     <w:p>
@@ -8601,7 +8684,10 @@
         <w:t xml:space="preserve">späteren </w:t>
       </w:r>
       <w:r>
-        <w:t>Teil-Standards beibehalten. ([1]S.143ff)</w:t>
+        <w:t xml:space="preserve">Teil-Standards beibehalten. (Rech 2012, </w:t>
+      </w:r>
+      <w:r>
+        <w:t>S.143ff)</w:t>
       </w:r>
     </w:p>
     <w:p>
@@ -9020,23 +9106,44 @@
           <w:b w:val="0"/>
           <w:color w:val="000000" w:themeColor="text1"/>
         </w:rPr>
-        <w:t xml:space="preserve"> im 5GHz Bereich für den europäischen Raum [1 S.</w:t>
+        <w:t xml:space="preserve"> im 5GHz Bere</w:t>
       </w:r>
       <w:r>
         <w:rPr>
           <w:b w:val="0"/>
           <w:color w:val="000000" w:themeColor="text1"/>
         </w:rPr>
-        <w:t>1</w:t>
+        <w:t>ich für den europäischen Raum (Rech 2012,</w:t>
       </w:r>
       <w:r>
         <w:rPr>
           <w:b w:val="0"/>
           <w:color w:val="000000" w:themeColor="text1"/>
         </w:rPr>
-        <w:t>45]</w:t>
+        <w:t xml:space="preserve"> S.</w:t>
+      </w:r>
+      <w:r>
+        <w:rPr>
+          <w:b w:val="0"/>
+          <w:color w:val="000000" w:themeColor="text1"/>
+        </w:rPr>
+        <w:t>1</w:t>
+      </w:r>
+      <w:r>
+        <w:rPr>
+          <w:b w:val="0"/>
+          <w:color w:val="000000" w:themeColor="text1"/>
+        </w:rPr>
+        <w:t>45</w:t>
       </w:r>
       <w:bookmarkEnd w:id="106"/>
+      <w:r>
+        <w:rPr>
+          <w:b w:val="0"/>
+          <w:color w:val="000000" w:themeColor="text1"/>
+        </w:rPr>
+        <w:t>)</w:t>
+      </w:r>
     </w:p>
     <w:p>
       <w:r>
@@ -9092,7 +9199,13 @@
         <w:pStyle w:val="KeinLeerraum"/>
       </w:pPr>
       <w:r>
-        <w:t>Aufgrund dieser physikalischen Eigenschaften ist die Reichweite in diesem Bereich auf 10 – 20 Meter Sichtverbindung eingeschränkt. [4] ([1] S.298ff)</w:t>
+        <w:t>Aufgrund dieser physikalischen Eigenschaften ist die Reichweite in diesem Bereich auf 10 – 20 Meter Sichtve</w:t>
+      </w:r>
+      <w:r>
+        <w:t>rbindung eingeschränkt. (Lipinski 2012) (Rech 2012,</w:t>
+      </w:r>
+      <w:r>
+        <w:t xml:space="preserve"> S.298ff)</w:t>
       </w:r>
     </w:p>
     <w:p>
@@ -9371,9 +9484,16 @@
           <w:b w:val="0"/>
           <w:color w:val="000000" w:themeColor="text1"/>
         </w:rPr>
-        <w:t xml:space="preserve"> - Kanalaufteilung im Ultra-Band Bereich [4]</w:t>
+        <w:t xml:space="preserve"> - Kanalaufteilung im Ultra-Band Bereich </w:t>
       </w:r>
       <w:bookmarkEnd w:id="108"/>
+      <w:r>
+        <w:rPr>
+          <w:b w:val="0"/>
+          <w:color w:val="000000" w:themeColor="text1"/>
+        </w:rPr>
+        <w:t>(Lipinski 2012)</w:t>
+      </w:r>
     </w:p>
     <w:p>
       <w:pPr>
@@ -9398,22 +9518,44 @@
         <w:rPr>
           <w:highlight w:val="yellow"/>
         </w:rPr>
-        <w:t>Vorteile/ Nachteile 5GHz gegenüber 2,4 GHz ([1] S152)</w:t>
+        <w:t>Vorteile/ Nac</w:t>
       </w:r>
       <w:r>
         <w:rPr>
           <w:highlight w:val="yellow"/>
         </w:rPr>
-        <w:t xml:space="preserve"> / 60GHz </w:t>
-      </w:r>
-      <w:proofErr w:type="spellStart"/>
+        <w:t>hteile 5GHz gegenüber 2,4 GHz (Rech 2012,</w:t>
+      </w:r>
       <w:r>
         <w:rPr>
           <w:highlight w:val="yellow"/>
         </w:rPr>
-        <w:t>usw</w:t>
-      </w:r>
-      <w:proofErr w:type="spellEnd"/>
+        <w:t xml:space="preserve"> S</w:t>
+      </w:r>
+      <w:r>
+        <w:rPr>
+          <w:highlight w:val="yellow"/>
+        </w:rPr>
+        <w:t>.</w:t>
+      </w:r>
+      <w:r>
+        <w:rPr>
+          <w:highlight w:val="yellow"/>
+        </w:rPr>
+        <w:t>152)</w:t>
+      </w:r>
+      <w:r>
+        <w:rPr>
+          <w:highlight w:val="yellow"/>
+        </w:rPr>
+        <w:t xml:space="preserve"> / 60GHz usw</w:t>
+      </w:r>
+      <w:r>
+        <w:rPr>
+          <w:highlight w:val="yellow"/>
+        </w:rPr>
+        <w:t>.</w:t>
+      </w:r>
     </w:p>
     <w:p>
       <w:pPr>
@@ -9454,21 +9596,19 @@
         <w:rPr>
           <w:highlight w:val="yellow"/>
         </w:rPr>
-        <w:t>-</w:t>
-      </w:r>
-      <w:proofErr w:type="spellStart"/>
+        <w:t>-Grö</w:t>
+      </w:r>
       <w:r>
         <w:rPr>
           <w:highlight w:val="yellow"/>
         </w:rPr>
-        <w:t>Grössere</w:t>
-      </w:r>
-      <w:proofErr w:type="spellEnd"/>
+        <w:t>ß</w:t>
+      </w:r>
       <w:r>
         <w:rPr>
           <w:highlight w:val="yellow"/>
         </w:rPr>
-        <w:t xml:space="preserve"> Dämpfung -&gt; kleinere Reichweite</w:t>
+        <w:t>ere Dämpfung -&gt; kleinere Reichweite</w:t>
       </w:r>
     </w:p>
     <w:p>
@@ -9704,7 +9844,19 @@
         <w:rPr>
           <w:highlight w:val="yellow"/>
         </w:rPr>
-        <w:t>Für den einfachen Datenaustauschs zwischen zwei Rechnern benötigt man lediglich 2 Wireless-Netzwerkkarten. In den meisten neuen Modellen ist eine solche WLAN-Netzwerkkarte bereits standardmäßig verbaut. WLANs benötigen im Gegensatz zum Drahtgebundenen  Netzwerk  für  den  Austausch  von  Daten  keinen  Hub.  Jeder Rechner mit  einer  WLAN  Karte  bildet  eine  Funkzelle,  solange  die  Computer  sich innerhalb derselben Funkzelle aufhalten, können sie miteinander kommunizieren. Die Reichweite  eines  Ad-Hoc  Netzwerkes  innerhalb  eines  Gebäudes  beträgt  ca.30-50 Meter ([1] S. 43ff)</w:t>
+        <w:t>Für den einfachen Datenaustauschs zwischen zwei Rechnern benötigt man lediglich 2 Wireless-Netzwerkkarten. In den meisten neuen Modellen ist eine solche WLAN-Netzwerkkarte bereits standardmäßig verbaut. WLANs benötigen im Gegensatz zum Drahtgebundenen  Netzwerk  für  den  Austausch  von  Daten  keinen  Hub.  Jeder Rechner mit  einer  WLAN  Karte  bildet  eine  Funkzelle,  solange  die  Computer  sich innerhalb derselben Funkzelle aufhalten, können sie miteinander kommunizieren. Die Reichweite  eines  Ad-Hoc  Netzwerkes  innerhalb  eines  Gebäudes  beträgt  ca.30-50 M</w:t>
+      </w:r>
+      <w:r>
+        <w:rPr>
+          <w:highlight w:val="yellow"/>
+        </w:rPr>
+        <w:t>eter (Rech 2012, S.</w:t>
+      </w:r>
+      <w:r>
+        <w:rPr>
+          <w:highlight w:val="yellow"/>
+        </w:rPr>
+        <w:t>43ff)</w:t>
       </w:r>
       <w:r>
         <w:t xml:space="preserve">  </w:t>
@@ -9867,15 +10019,19 @@
       </w:r>
       <w:proofErr w:type="spellEnd"/>
       <w:r>
-        <w:t>-WLAN kann sich auf diese Art und Weise dynamisch selbst aufbauen und verwalten, sprich bei Ausfall einer Station werden die nötigen Verbindungen hergestellt und wenn die Station wieder erreichbar ist, werden diese Verbindungen wieder getrennt und der Ursprungszustand hergestellt</w:t>
-      </w:r>
-      <w:proofErr w:type="gramStart"/>
-      <w:r>
-        <w:t>.(</w:t>
-      </w:r>
-      <w:proofErr w:type="gramEnd"/>
-      <w:r>
-        <w:t>[1] S56ff)</w:t>
+        <w:t>-WLAN kann sich auf diese Art und Weise dynamisch selbst aufbauen und verwalten, sprich bei Ausfall einer Station werden die nötigen Verbindungen hergestellt und wenn die Station wieder erreichbar ist, werden diese Verbindungen wieder getrennt und der U</w:t>
+      </w:r>
+      <w:r>
+        <w:t>rsprungszustand hergestellt.(Rech 2012</w:t>
+      </w:r>
+      <w:r>
+        <w:t xml:space="preserve"> S</w:t>
+      </w:r>
+      <w:r>
+        <w:t>.</w:t>
+      </w:r>
+      <w:r>
+        <w:t>56ff)</w:t>
       </w:r>
     </w:p>
     <w:p/>
@@ -9966,7 +10122,13 @@
         <w:pStyle w:val="KeinLeerraum"/>
       </w:pPr>
       <w:r>
-        <w:t>Unter Dämpfung versteht man einen Energieverlust von elektromagnetischen Wellen aufgrund deren Ausbreitung im freien Raum. Die Hauptursachen für diesen Verlust sind zunächst einmal die sogenannte Freiraumdämpfung, und weiterhin natürlich Hindernisse jeglicher Art, die sich auf der Funkstrecke befinden ([1] S.337ff).</w:t>
+        <w:t>Unter Dämpfung versteht man einen Energieverlust von elektromagnetischen Wellen aufgrund deren Ausbreitung im freien Raum. Die Hauptursachen für diesen Verlust sind zunächst einmal die sogenannte Freiraumdämpfung, und weiterhin natürlich Hindernisse jeglicher Art, die sich a</w:t>
+      </w:r>
+      <w:r>
+        <w:t>uf der Funkstrecke befinden (Rech 2012,</w:t>
+      </w:r>
+      <w:r>
+        <w:t xml:space="preserve"> S.337ff).</w:t>
       </w:r>
     </w:p>
     <w:p>
@@ -9980,7 +10142,16 @@
         <w:rPr>
           <w:color w:val="000000" w:themeColor="text1"/>
         </w:rPr>
-        <w:t>[10]</w:t>
+        <w:t>(</w:t>
+      </w:r>
+      <w:r>
+        <w:t>Wolff</w:t>
+      </w:r>
+      <w:r>
+        <w:t xml:space="preserve"> n.d.</w:t>
+      </w:r>
+      <w:r>
+        <w:t>)</w:t>
       </w:r>
     </w:p>
     <w:p>
@@ -10154,7 +10325,14 @@
           <w:b w:val="0"/>
           <w:color w:val="000000" w:themeColor="text1"/>
         </w:rPr>
-        <w:t xml:space="preserve"> [10]</w:t>
+        <w:t xml:space="preserve"> </w:t>
+      </w:r>
+      <w:r>
+        <w:rPr>
+          <w:b w:val="0"/>
+          <w:color w:val="000000" w:themeColor="text1"/>
+        </w:rPr>
+        <w:t>(Wolff n.d.)</w:t>
       </w:r>
     </w:p>
     <w:p>
@@ -10913,7 +11091,21 @@
           <w:b w:val="0"/>
           <w:color w:val="000000" w:themeColor="text1"/>
         </w:rPr>
-        <w:t xml:space="preserve"> - Übersicht Dämpfungswerte Materialien ([1] S4.19)</w:t>
+        <w:t xml:space="preserve"> - Übersicht Dä</w:t>
+      </w:r>
+      <w:r>
+        <w:rPr>
+          <w:b w:val="0"/>
+          <w:color w:val="000000" w:themeColor="text1"/>
+        </w:rPr>
+        <w:t>mpfungswerte Materialien (Rech 2012, S.4</w:t>
+      </w:r>
+      <w:r>
+        <w:rPr>
+          <w:b w:val="0"/>
+          <w:color w:val="000000" w:themeColor="text1"/>
+        </w:rPr>
+        <w:t>19)</w:t>
       </w:r>
       <w:bookmarkEnd w:id="119"/>
     </w:p>
@@ -11072,7 +11264,53 @@
           <w:b w:val="0"/>
           <w:color w:val="000000" w:themeColor="text1"/>
         </w:rPr>
-        <w:t xml:space="preserve"> - Effekte der Funkausbreitung (Vgl.[5] S.5)</w:t>
+        <w:t xml:space="preserve"> - Effekte der Funkausbreitun</w:t>
+      </w:r>
+      <w:r>
+        <w:rPr>
+          <w:b w:val="0"/>
+          <w:color w:val="000000" w:themeColor="text1"/>
+        </w:rPr>
+        <w:t xml:space="preserve">g (Dr. </w:t>
+      </w:r>
+      <w:proofErr w:type="spellStart"/>
+      <w:r>
+        <w:rPr>
+          <w:b w:val="0"/>
+          <w:color w:val="000000" w:themeColor="text1"/>
+        </w:rPr>
+        <w:t>rer</w:t>
+      </w:r>
+      <w:proofErr w:type="spellEnd"/>
+      <w:r>
+        <w:rPr>
+          <w:b w:val="0"/>
+          <w:color w:val="000000" w:themeColor="text1"/>
+        </w:rPr>
+        <w:t xml:space="preserve">. nat. </w:t>
+      </w:r>
+      <w:proofErr w:type="spellStart"/>
+      <w:r>
+        <w:rPr>
+          <w:b w:val="0"/>
+          <w:color w:val="000000" w:themeColor="text1"/>
+        </w:rPr>
+        <w:t>Gütter</w:t>
+      </w:r>
+      <w:proofErr w:type="spellEnd"/>
+      <w:r>
+        <w:rPr>
+          <w:b w:val="0"/>
+          <w:color w:val="000000" w:themeColor="text1"/>
+        </w:rPr>
+        <w:t xml:space="preserve"> 2014,</w:t>
+      </w:r>
+      <w:r>
+        <w:rPr>
+          <w:b w:val="0"/>
+          <w:color w:val="000000" w:themeColor="text1"/>
+        </w:rPr>
+        <w:t xml:space="preserve"> S.5)</w:t>
       </w:r>
       <w:bookmarkEnd w:id="121"/>
     </w:p>
@@ -11148,7 +11386,13 @@
         <w:pStyle w:val="KeinLeerraum"/>
       </w:pPr>
       <w:r>
-        <w:t xml:space="preserve">Die Welle wird bei der Reflexion, wie bereits erwähnt, nur teilweise reflektiert, der andere Teil der Energie kann von einem Stoff bzw. Körper aufgenommen (absorbiert) werden. Dadurch wird die Transmission, also der Grad an Durchlässigkeit einer Welle, in entsprechender Weise abgeschwächt ([1] S.298) </w:t>
+        <w:t>Die Welle wird bei der Reflexion, wie bereits erwähnt, nur teilweise reflektiert, der andere Teil der Energie kann von einem Stoff bzw. Körper aufgenommen (absorbiert) werden. Dadurch wird die Transmission, also der Grad an Durchlässigkeit einer Welle, in entsprechender Weise ab</w:t>
+      </w:r>
+      <w:r>
+        <w:t>geschwächt (Rech 2012,</w:t>
+      </w:r>
+      <w:r>
+        <w:t xml:space="preserve"> S.298) </w:t>
       </w:r>
       <w:r>
         <w:rPr>
@@ -11177,7 +11421,18 @@
         <w:pStyle w:val="KeinLeerraum"/>
       </w:pPr>
       <w:r>
-        <w:t>Ein großes Problem bei dem neuen WLAN-Standard 802.11ad im 60GHz Frequenzband ist die Luftabsorption des Sauerstoffs bei dieser Frequenz. Bis zu 98% der Energie wird vom Sauerstoff in der Luft absorbiert und die Reichweite somit stark beschränkt. [6]</w:t>
+        <w:t>Ein großes Problem bei dem neuen WLAN-Standard 802.11ad im 60GHz Frequenzband ist die Luftabsorption des Sauerstoffs bei dieser Frequenz. Bis zu 98% der Energie wird vom Sauerstoff in der Luft absorbiert und die Reichwei</w:t>
+      </w:r>
+      <w:r>
+        <w:t>te somit stark beschränkt. (</w:t>
+      </w:r>
+      <w:proofErr w:type="spellStart"/>
+      <w:r>
+        <w:t>Hakusui</w:t>
+      </w:r>
+      <w:proofErr w:type="spellEnd"/>
+      <w:r>
+        <w:t xml:space="preserve"> 2001)</w:t>
       </w:r>
     </w:p>
     <w:p>
@@ -11319,9 +11574,32 @@
           <w:b w:val="0"/>
           <w:color w:val="000000" w:themeColor="text1"/>
         </w:rPr>
-        <w:t xml:space="preserve"> [6]</w:t>
+        <w:t xml:space="preserve"> </w:t>
       </w:r>
       <w:bookmarkEnd w:id="124"/>
+      <w:r>
+        <w:rPr>
+          <w:b w:val="0"/>
+          <w:color w:val="000000" w:themeColor="text1"/>
+        </w:rPr>
+        <w:t>(</w:t>
+      </w:r>
+      <w:proofErr w:type="spellStart"/>
+      <w:r>
+        <w:rPr>
+          <w:b w:val="0"/>
+          <w:color w:val="000000" w:themeColor="text1"/>
+        </w:rPr>
+        <w:t>Hakusui</w:t>
+      </w:r>
+      <w:proofErr w:type="spellEnd"/>
+      <w:r>
+        <w:rPr>
+          <w:b w:val="0"/>
+          <w:color w:val="000000" w:themeColor="text1"/>
+        </w:rPr>
+        <w:t xml:space="preserve"> 2001)</w:t>
+      </w:r>
     </w:p>
     <w:p>
       <w:pPr>
@@ -11528,7 +11806,13 @@
         <w:pStyle w:val="KeinLeerraum"/>
       </w:pPr>
       <w:r>
-        <w:t>Bei der vertikalen Polarisation verlaufen die elektrischen Feldlinien lotrecht zur Erdoberfläche und das Magnetfeld baut sich horizontal auf (siehe Abbildung) ([1] S. 328ff).</w:t>
+        <w:t>Bei der vertikalen Polarisation verlaufen die elektrischen Feldlinien lotrecht zur Erdoberfläche und das Magnetfeld baut sich horiz</w:t>
+      </w:r>
+      <w:r>
+        <w:t>ontal auf (siehe Abbildung) (Rech 2012,</w:t>
+      </w:r>
+      <w:r>
+        <w:t xml:space="preserve"> S. 328ff).</w:t>
       </w:r>
     </w:p>
     <w:p>
@@ -11536,7 +11820,13 @@
         <w:pStyle w:val="KeinLeerraum"/>
       </w:pPr>
       <w:r>
-        <w:t>Analog dazu verlaufen die elektrischen Feldlinien bei horizontaler Polarisation parallel zur Erdoberfläche und das entsprechende Magnetfeld baut sich vertikal auf ([1] S. 328ff).</w:t>
+        <w:t>Analog dazu verlaufen die elektrischen Feldlinien bei horizontaler Polarisation parallel zur Erdoberfläche und das entsprechende Magnet</w:t>
+      </w:r>
+      <w:r>
+        <w:t>feld baut sich vertikal auf (Rech 2012,</w:t>
+      </w:r>
+      <w:r>
+        <w:t xml:space="preserve"> S. 328ff).</w:t>
       </w:r>
     </w:p>
     <w:p>
@@ -11555,6 +11845,7 @@
           <w:noProof/>
           <w:lang w:eastAsia="de-DE"/>
         </w:rPr>
+        <w:lastRenderedPageBreak/>
         <w:drawing>
           <wp:inline distT="0" distB="0" distL="0" distR="0" wp14:anchorId="6459B74A" wp14:editId="60D97ADB">
             <wp:extent cx="3698543" cy="2610204"/>
@@ -11663,9 +11954,16 @@
           <w:b w:val="0"/>
           <w:color w:val="000000" w:themeColor="text1"/>
         </w:rPr>
-        <w:t xml:space="preserve"> - Lineare Polarisation [7]</w:t>
+        <w:t xml:space="preserve"> - Lineare Polarisation </w:t>
       </w:r>
       <w:bookmarkEnd w:id="130"/>
+      <w:r>
+        <w:rPr>
+          <w:b w:val="0"/>
+          <w:color w:val="000000" w:themeColor="text1"/>
+        </w:rPr>
+        <w:t>(ADACOM e.V. 2011)</w:t>
+      </w:r>
     </w:p>
     <w:p>
       <w:pPr>
@@ -11677,7 +11975,6 @@
       </w:pPr>
       <w:bookmarkStart w:id="131" w:name="_Toc409448627"/>
       <w:r>
-        <w:lastRenderedPageBreak/>
         <w:t>Zirkulare Polarisation</w:t>
       </w:r>
       <w:bookmarkEnd w:id="131"/>
@@ -11687,7 +11984,13 @@
         <w:pStyle w:val="KeinLeerraum"/>
       </w:pPr>
       <w:r>
-        <w:t>Bei der zirkularen Polarisation ist die Richtung der elektrischen und damit auch der magnetischen Feldlinien nicht fixiert, sondern rotieren mit konstanter Geschwindigkeit entweder nach links oder nach rechts (siehe Abbildung). Dies erreicht man beispielsweise durch zwei linear polarisierte Antennen, die zum einen um 90° versetzt sein müssen und zum anderen um 90° phasenverschoben gespeist werden. Bei der zirkularen Polarisation ist die Richtung der Feldlinien nicht fixiert. Häufig kommt es bei der Reflexion an Hindernissen zu einer Umkehrung der Drehrichtung, was wiederum zu Dämpfungserscheinungen und somit zu Energieverlusten führen kann ([1] S. 328ff).</w:t>
+        <w:t>Bei der zirkularen Polarisation ist die Richtung der elektrischen und damit auch der magnetischen Feldlinien nicht fixiert, sondern rotieren mit konstanter Geschwindigkeit entweder nach links oder nach rechts (siehe Abbildung). Dies erreicht man beispielsweise durch zwei linear polarisierte Antennen, die zum einen um 90° versetzt sein müssen und zum anderen um 90° phasenverschoben gespeist werden. Bei der zirkularen Polarisation ist die Richtung der Feldlinien nicht fixiert. Häufig kommt es bei der Reflexion an Hindernissen zu einer Umkehrung der Drehrichtung, was wiederum zu Dämpfungserscheinungen und somit zu E</w:t>
+      </w:r>
+      <w:r>
+        <w:t>nergieverlusten führen kann (Rech 2012,</w:t>
+      </w:r>
+      <w:r>
+        <w:t xml:space="preserve"> S. 328ff).</w:t>
       </w:r>
     </w:p>
     <w:p>
@@ -11729,6 +12032,7 @@
           <w:noProof/>
           <w:lang w:eastAsia="de-DE"/>
         </w:rPr>
+        <w:lastRenderedPageBreak/>
         <w:drawing>
           <wp:inline distT="0" distB="0" distL="0" distR="0" wp14:anchorId="124B0FC2" wp14:editId="64A8440A">
             <wp:extent cx="4027706" cy="2470245"/>
@@ -11846,9 +12150,16 @@
           <w:b w:val="0"/>
           <w:color w:val="000000" w:themeColor="text1"/>
         </w:rPr>
-        <w:t xml:space="preserve"> - Zirkulare Polarisation [8]</w:t>
+        <w:t xml:space="preserve"> - Zirkulare Polarisation (Bergmann 2013</w:t>
       </w:r>
       <w:bookmarkEnd w:id="132"/>
+      <w:r>
+        <w:rPr>
+          <w:b w:val="0"/>
+          <w:color w:val="000000" w:themeColor="text1"/>
+        </w:rPr>
+        <w:t>)</w:t>
+      </w:r>
     </w:p>
     <w:p>
       <w:pPr>
@@ -11991,16 +12302,24 @@
           <w:b w:val="0"/>
           <w:color w:val="000000" w:themeColor="text1"/>
         </w:rPr>
-        <w:t xml:space="preserve"> - Interferenz bei Wellen [9]</w:t>
+        <w:t xml:space="preserve"> - Interferenz bei Wellen (</w:t>
       </w:r>
       <w:r>
         <w:rPr>
           <w:b w:val="0"/>
           <w:color w:val="000000" w:themeColor="text1"/>
-        </w:rPr>
-        <w:t xml:space="preserve"> Wikipedia</w:t>
+          <w:highlight w:val="yellow"/>
+        </w:rPr>
+        <w:t>Wikipedia</w:t>
       </w:r>
       <w:bookmarkEnd w:id="134"/>
+      <w:r>
+        <w:rPr>
+          <w:b w:val="0"/>
+          <w:color w:val="000000" w:themeColor="text1"/>
+        </w:rPr>
+        <w:t>)</w:t>
+      </w:r>
     </w:p>
     <w:p>
       <w:pPr>
@@ -12055,7 +12374,19 @@
         <w:rPr>
           <w:highlight w:val="yellow"/>
         </w:rPr>
-        <w:t xml:space="preserve"> bezeichnet und da die reflektierten Wellen zu unterschiedlichen Zeitpunkten beim Empfänger ankommen, kommt es zur Überlappung der Signale und damit zu Interferenz ([1] S. 421ff).</w:t>
+        <w:t xml:space="preserve"> bezeichnet und da die reflektierten Wellen zu unterschiedlichen Zeitpunkten beim Empfänger ankommen, kommt es zur Überlappung der Signa</w:t>
+      </w:r>
+      <w:r>
+        <w:rPr>
+          <w:highlight w:val="yellow"/>
+        </w:rPr>
+        <w:t>le und damit zu Interferenz (Rech 2012,</w:t>
+      </w:r>
+      <w:r>
+        <w:rPr>
+          <w:highlight w:val="yellow"/>
+        </w:rPr>
+        <w:t xml:space="preserve"> S.421ff).</w:t>
       </w:r>
     </w:p>
     <w:p>
@@ -12151,7 +12482,13 @@
         <w:t xml:space="preserve">Hierbei handelt es sich um ein Zeitmultiplexverfahren, wonach jeder Benutzer </w:t>
       </w:r>
       <w:r>
-        <w:t>für eine bestimmte Zeitdauer das Übertragungsmedium zur Datenübertragung verwenden darf. Die Zeitdauer entspricht einer vorher festgelegten Zeitscheibe, die pro Benutzer in der Regel gleich groß ist. ([1] S. 25)</w:t>
+        <w:t>für eine bestimmte Zeitdauer das Übertragungsmedium zur Datenübertragung verwenden darf. Die Zeitdauer entspricht einer vorher festgelegten Zeitscheibe, die pro Benutzer in</w:t>
+      </w:r>
+      <w:r>
+        <w:t xml:space="preserve"> der Regel gleich groß ist. (Rech 2012, S.</w:t>
+      </w:r>
+      <w:r>
+        <w:t>25)</w:t>
       </w:r>
     </w:p>
     <w:p>
@@ -12199,7 +12536,13 @@
         <w:t>Die verfügbare Bandbreite des verwendeten Frequenzbandes wird in mehrere disjunkte (</w:t>
       </w:r>
       <w:r>
-        <w:t>getrennt, kein Überlappung) Kanäle unterteilt und jedem Benutzer wird ein eigener Kanal zugeteilt, den er dauerhaft zur Datenübertragung verwenden kann. ([1] S. 25)</w:t>
+        <w:t>getrennt, kein Überlappung) Kanäle unterteilt und jedem Benutzer wird ein eigener Kanal zugeteilt, den er dauerhaft zur Datenüber</w:t>
+      </w:r>
+      <w:r>
+        <w:t>tragung verwenden kann. (Rech 2012, S.</w:t>
+      </w:r>
+      <w:r>
+        <w:t>25)</w:t>
       </w:r>
     </w:p>
     <w:p>
@@ -12237,7 +12580,13 @@
         <w:t xml:space="preserve"> </w:t>
       </w:r>
       <w:r>
-        <w:t>nur noch von einem Empfänger mit demselben Code wieder entschlüsselt werden können. Diese Verschlüsselung ist allerdings nicht im Sinne einer kryptografischen Verschlüsselung zu sehen, sondern dient nur dazu dem Mehrfachzugriff entgegenzuwirken. ([1] S. 25)</w:t>
+        <w:t>nur noch von einem Empfänger mit demselben Code wieder entschlüsselt werden können. Diese Verschlüsselung ist allerdings nicht im Sinne einer kryptografischen Verschlüsselung zu sehen, sondern dient nur dazu dem Mehrfachzu</w:t>
+      </w:r>
+      <w:r>
+        <w:t>griff entgegenzuwirken. (Rech 2012, S.</w:t>
+      </w:r>
+      <w:r>
+        <w:t>25)</w:t>
       </w:r>
     </w:p>
     <w:p>
@@ -12276,7 +12625,13 @@
         <w:t>eichweite die Grundlage bildet.</w:t>
       </w:r>
       <w:r>
-        <w:t xml:space="preserve"> Ab einer bestimmten Reichweite wird dann das Signal der elektromagnetischen Welle derart abgeschwächt, dass parallel dazu ein weiteres System auf demselben Kanal betrieben werden kann ohne eklatanten Störungen zu unterliegen. ([1] S. 25)</w:t>
+        <w:t xml:space="preserve"> Ab einer bestimmten Reichweite wird dann das Signal der elektromagnetischen Welle derart abgeschwächt, dass parallel dazu ein weiteres System auf demselben Kanal betrieben werden kann ohne eklatanten St</w:t>
+      </w:r>
+      <w:r>
+        <w:t>örungen zu unterliegen. (Rech 2012, S.</w:t>
+      </w:r>
+      <w:r>
+        <w:t>25)</w:t>
       </w:r>
     </w:p>
     <w:p>
@@ -12322,7 +12677,13 @@
       </w:r>
       <w:proofErr w:type="spellEnd"/>
       <w:r>
-        <w:t xml:space="preserve">-Privacy-Algorithmus (WEP) zu nennen, der den Datenstrom mit einem 40 Bit bzw. 104 Bit großen Schlüssel codiert. Ein Unbefugter Eindringling sieht dann nur den verschlüsselten Datenstrom und kann ohne den entsprechenden Schlüssel die ursprüngliche Nachricht nicht entschlüsseln. Da dieses Verfahren mittlerweile deutlich veraltet ist und als leicht zu knacken gilt wurden weitere Verfahren mit höherer Sicherheit entwickelt ([1] S. 223ff). </w:t>
+        <w:t>-Privacy-Algorithmus (WEP) zu nennen, der den Datenstrom mit einem 40 Bit bzw. 104 Bit großen Schlüssel codiert. Ein Unbefugter Eindringling sieht dann nur den verschlüsselten Datenstrom und kann ohne den entsprechenden Schlüssel die ursprüngliche Nachricht nicht entschlüsseln. Da dieses Verfahren mittlerweile deutlich veraltet ist und als leicht zu knacken gilt wurden weitere Verfahren mit hö</w:t>
+      </w:r>
+      <w:r>
+        <w:t>herer Sicherheit entwickelt (Rech 2012,</w:t>
+      </w:r>
+      <w:r>
+        <w:t xml:space="preserve"> S.223ff). </w:t>
       </w:r>
     </w:p>
     <w:p>
@@ -12360,7 +12721,10 @@
         <w:t xml:space="preserve"> </w:t>
       </w:r>
       <w:r>
-        <w:t>([1] S. 223ff).</w:t>
+        <w:t>(Rech 2012, S.</w:t>
+      </w:r>
+      <w:r>
+        <w:t>223ff).</w:t>
       </w:r>
     </w:p>
     <w:p>
@@ -12412,6 +12776,7 @@
           <w:b/>
           <w:highlight w:val="yellow"/>
         </w:rPr>
+        <w:lastRenderedPageBreak/>
         <w:t>Sendeleistung Antenne</w:t>
       </w:r>
     </w:p>
@@ -12425,7 +12790,6 @@
       </w:pPr>
       <w:bookmarkStart w:id="137" w:name="_Toc409448631"/>
       <w:r>
-        <w:lastRenderedPageBreak/>
         <w:t>Aktuelle WLAN Standards</w:t>
       </w:r>
       <w:bookmarkEnd w:id="137"/>
@@ -13924,54 +14288,23 @@
     </w:p>
     <w:p>
       <w:pPr>
-        <w:jc w:val="both"/>
-      </w:pPr>
-      <w:r>
-        <w:t>Literaturverzeichnis:</w:t>
-      </w:r>
-    </w:p>
-    <w:p>
-      <w:pPr>
-        <w:jc w:val="both"/>
-      </w:pPr>
-      <w:r>
-        <w:lastRenderedPageBreak/>
-        <w:t>Matthew S. Gast, 802.11ac - A Survival Guide, 1. Auflage, Sebastopol 2013</w:t>
-      </w:r>
-    </w:p>
-    <w:p>
-      <w:pPr>
-        <w:jc w:val="both"/>
-      </w:pPr>
-      <w:r>
-        <w:t xml:space="preserve">Jörg Rech, Wireless LANs, 4. aktualisierte und erweiterte Auflage, </w:t>
-      </w:r>
-      <w:r>
-        <w:t>Hannover 2012</w:t>
-      </w:r>
-    </w:p>
-    <w:p>
-      <w:r>
-        <w:br w:type="page"/>
-      </w:r>
-    </w:p>
-    <w:p>
-      <w:pPr>
         <w:pStyle w:val="berschrift2"/>
         <w:numPr>
           <w:ilvl w:val="1"/>
           <w:numId w:val="3"/>
         </w:numPr>
       </w:pPr>
+      <w:bookmarkStart w:id="140" w:name="_GoBack"/>
+      <w:bookmarkEnd w:id="140"/>
       <w:r>
         <w:lastRenderedPageBreak/>
         <w:t xml:space="preserve">  </w:t>
       </w:r>
-      <w:bookmarkStart w:id="140" w:name="_Toc409448634"/>
+      <w:bookmarkStart w:id="141" w:name="_Toc409448634"/>
       <w:r>
         <w:t>802.11ad</w:t>
       </w:r>
-      <w:bookmarkEnd w:id="140"/>
+      <w:bookmarkEnd w:id="141"/>
     </w:p>
     <w:p>
       <w:pPr>
@@ -14313,12 +14646,12 @@
           <w:numId w:val="3"/>
         </w:numPr>
       </w:pPr>
-      <w:bookmarkStart w:id="141" w:name="_Toc409448635"/>
+      <w:bookmarkStart w:id="142" w:name="_Toc409448635"/>
       <w:r>
         <w:lastRenderedPageBreak/>
         <w:t>Praktische Umsetzung</w:t>
       </w:r>
-      <w:bookmarkEnd w:id="141"/>
+      <w:bookmarkEnd w:id="142"/>
     </w:p>
     <w:p/>
     <w:p/>
@@ -14344,10 +14677,10 @@
             <v:path o:extrusionok="f" gradientshapeok="t" o:connecttype="rect"/>
             <o:lock v:ext="edit" aspectratio="t"/>
           </v:shapetype>
-          <v:shape id="_x0000_i1025" type="#_x0000_t75" style="width:453.5pt;height:88.85pt" o:ole="">
+          <v:shape id="_x0000_i1025" type="#_x0000_t75" style="width:453.75pt;height:89pt" o:ole="">
             <v:imagedata r:id="rId29" o:title=""/>
           </v:shape>
-          <o:OLEObject Type="Embed" ProgID="Visio.Drawing.15" ShapeID="_x0000_i1025" DrawAspect="Content" ObjectID="_1492635491" r:id="rId30"/>
+          <o:OLEObject Type="Embed" ProgID="Visio.Drawing.15" ShapeID="_x0000_i1025" DrawAspect="Content" ObjectID="_1492639843" r:id="rId30"/>
         </w:object>
       </w:r>
     </w:p>
@@ -15134,12 +15467,12 @@
       <w:pPr>
         <w:pStyle w:val="berschrift1"/>
       </w:pPr>
-      <w:bookmarkStart w:id="142" w:name="_Toc409448636"/>
+      <w:bookmarkStart w:id="143" w:name="_Toc409448636"/>
       <w:r>
         <w:lastRenderedPageBreak/>
         <w:t>Quellenverzeichnis</w:t>
       </w:r>
-      <w:bookmarkEnd w:id="142"/>
+      <w:bookmarkEnd w:id="143"/>
     </w:p>
     <w:p>
       <w:pPr>
@@ -15373,7 +15706,13 @@
     </w:p>
     <w:p>
       <w:r>
-        <w:t>IT Wissen DATACOM Buchverlag XXX, abgerufen am 14.01.2015, &lt;</w:t>
+        <w:t xml:space="preserve">IT Wissen DATACOM Buchverlag </w:t>
+      </w:r>
+      <w:r>
+        <w:t>n.d.,</w:t>
+      </w:r>
+      <w:r>
+        <w:t xml:space="preserve"> abgerufen am 14.01.2015, &lt;</w:t>
       </w:r>
       <w:r>
         <w:t>http://www.itwissen.info/definition/lexikon/amplitude-shift-keying-ASK-Amplitudenumtastung.html</w:t>
@@ -15385,7 +15724,13 @@
     <w:p/>
     <w:p>
       <w:r>
-        <w:t>IT Wissen DATACOM Buchverlag XXX, abgerufen am 14.01.2015, &lt;</w:t>
+        <w:t xml:space="preserve">IT Wissen DATACOM Buchverlag </w:t>
+      </w:r>
+      <w:r>
+        <w:t>n.d.</w:t>
+      </w:r>
+      <w:r>
+        <w:t>, abgerufen am 14.01.2015, &lt;</w:t>
       </w:r>
       <w:r>
         <w:t>http://www.itwissen.info/definition/lexikon/Frequenzumtastung-FSK-frequency-shift-keying.html</w:t>
@@ -15474,8 +15819,6 @@
         </w:rPr>
         <w:t>&lt;http://www.elektronik-kompendium.de/sites/net/1602101.htm&gt;</w:t>
       </w:r>
-      <w:bookmarkStart w:id="143" w:name="_GoBack"/>
-      <w:bookmarkEnd w:id="143"/>
     </w:p>
     <w:p>
       <w:pPr>
@@ -15524,7 +15867,13 @@
     </w:p>
     <w:p>
       <w:r>
-        <w:t>Wolff Dipl.-Ing. Christian XXXX, abgerufen am 19.01.2015, &lt;</w:t>
+        <w:t xml:space="preserve">Wolff Dipl.-Ing. Christian </w:t>
+      </w:r>
+      <w:r>
+        <w:t>n.d.</w:t>
+      </w:r>
+      <w:r>
+        <w:t>, abgerufen am 19.01.2015, &lt;</w:t>
       </w:r>
       <w:r>
         <w:t>http://www.radartutorial.eu/01.basics/Freiraumdämpfung.de.html</w:t>
@@ -15633,7 +15982,7 @@
           <w:rPr>
             <w:noProof/>
           </w:rPr>
-          <w:t>53</w:t>
+          <w:t>51</w:t>
         </w:r>
         <w:r>
           <w:fldChar w:fldCharType="end"/>
@@ -15759,7 +16108,7 @@
         <w:color w:val="000000" w:themeColor="text1"/>
         <w:sz w:val="22"/>
       </w:rPr>
-      <w:t>Quellenverzeichnis</w:t>
+      <w:t>Praktische Umsetzung</w:t>
     </w:r>
     <w:r>
       <w:rPr>
@@ -16879,7 +17228,6 @@
   <w:style w:type="character" w:default="1" w:styleId="Absatz-Standardschriftart">
     <w:name w:val="Default Paragraph Font"/>
     <w:uiPriority w:val="1"/>
-    <w:semiHidden/>
     <w:unhideWhenUsed/>
   </w:style>
   <w:style w:type="table" w:default="1" w:styleId="NormaleTabelle">
@@ -17612,7 +17960,6 @@
   <w:style w:type="character" w:default="1" w:styleId="Absatz-Standardschriftart">
     <w:name w:val="Default Paragraph Font"/>
     <w:uiPriority w:val="1"/>
-    <w:semiHidden/>
     <w:unhideWhenUsed/>
   </w:style>
   <w:style w:type="table" w:default="1" w:styleId="NormaleTabelle">
@@ -18231,11 +18578,11 @@
           <c:showBubbleSize val="0"/>
         </c:dLbls>
         <c:gapWidth val="150"/>
-        <c:axId val="327621632"/>
-        <c:axId val="336352768"/>
+        <c:axId val="258792832"/>
+        <c:axId val="344913408"/>
       </c:barChart>
       <c:catAx>
-        <c:axId val="327621632"/>
+        <c:axId val="258792832"/>
         <c:scaling>
           <c:orientation val="minMax"/>
         </c:scaling>
@@ -18263,7 +18610,7 @@
         <c:majorTickMark val="none"/>
         <c:minorTickMark val="none"/>
         <c:tickLblPos val="nextTo"/>
-        <c:crossAx val="336352768"/>
+        <c:crossAx val="344913408"/>
         <c:crosses val="autoZero"/>
         <c:auto val="1"/>
         <c:lblAlgn val="ctr"/>
@@ -18271,7 +18618,7 @@
         <c:noMultiLvlLbl val="0"/>
       </c:catAx>
       <c:valAx>
-        <c:axId val="336352768"/>
+        <c:axId val="344913408"/>
         <c:scaling>
           <c:orientation val="minMax"/>
         </c:scaling>
@@ -18308,7 +18655,7 @@
         <c:majorTickMark val="none"/>
         <c:minorTickMark val="none"/>
         <c:tickLblPos val="nextTo"/>
-        <c:crossAx val="327621632"/>
+        <c:crossAx val="258792832"/>
         <c:crosses val="autoZero"/>
         <c:crossBetween val="between"/>
       </c:valAx>
@@ -18432,11 +18779,11 @@
           <c:showBubbleSize val="0"/>
         </c:dLbls>
         <c:gapWidth val="150"/>
-        <c:axId val="336336768"/>
-        <c:axId val="336338944"/>
+        <c:axId val="345622016"/>
+        <c:axId val="345623936"/>
       </c:barChart>
       <c:catAx>
-        <c:axId val="336336768"/>
+        <c:axId val="345622016"/>
         <c:scaling>
           <c:orientation val="minMax"/>
         </c:scaling>
@@ -18464,7 +18811,7 @@
         <c:majorTickMark val="none"/>
         <c:minorTickMark val="none"/>
         <c:tickLblPos val="nextTo"/>
-        <c:crossAx val="336338944"/>
+        <c:crossAx val="345623936"/>
         <c:crosses val="autoZero"/>
         <c:auto val="1"/>
         <c:lblAlgn val="ctr"/>
@@ -18472,7 +18819,7 @@
         <c:noMultiLvlLbl val="0"/>
       </c:catAx>
       <c:valAx>
-        <c:axId val="336338944"/>
+        <c:axId val="345623936"/>
         <c:scaling>
           <c:orientation val="minMax"/>
         </c:scaling>
@@ -18509,7 +18856,7 @@
         <c:majorTickMark val="none"/>
         <c:minorTickMark val="none"/>
         <c:tickLblPos val="nextTo"/>
-        <c:crossAx val="336336768"/>
+        <c:crossAx val="345622016"/>
         <c:crosses val="autoZero"/>
         <c:crossBetween val="between"/>
       </c:valAx>
@@ -18814,7 +19161,7 @@
 </file>
 
 <file path=customXml/itemProps1.xml><?xml version="1.0" encoding="utf-8"?>
-<ds:datastoreItem xmlns:ds="http://schemas.openxmlformats.org/officeDocument/2006/customXml" ds:itemID="{DE8C4605-F301-4A08-8AA4-E5C2BA9C0F85}">
+<ds:datastoreItem xmlns:ds="http://schemas.openxmlformats.org/officeDocument/2006/customXml" ds:itemID="{F7A130D1-A2F6-480B-98C5-B074CAAC11F8}">
   <ds:schemaRefs>
     <ds:schemaRef ds:uri="http://schemas.openxmlformats.org/officeDocument/2006/bibliography"/>
   </ds:schemaRefs>

</xml_diff>